<commit_message>
First 5 activities description is added
</commit_message>
<xml_diff>
--- a/ProjectProposalPlan-Valentin.docx
+++ b/ProjectProposalPlan-Valentin.docx
@@ -1948,9 +1948,9 @@
         <w:tblLook w:val="0000" w:firstRow="0" w:lastRow="0" w:firstColumn="0" w:lastColumn="0" w:noHBand="0" w:noVBand="0"/>
       </w:tblPr>
       <w:tblGrid>
-        <w:gridCol w:w="1766"/>
-        <w:gridCol w:w="708"/>
-        <w:gridCol w:w="993"/>
+        <w:gridCol w:w="1482"/>
+        <w:gridCol w:w="851"/>
+        <w:gridCol w:w="1134"/>
         <w:gridCol w:w="1275"/>
         <w:gridCol w:w="1134"/>
         <w:gridCol w:w="1276"/>
@@ -2010,7 +2010,7 @@
         </w:trPr>
         <w:tc>
           <w:tcPr>
-            <w:tcW w:w="1766" w:type="dxa"/>
+            <w:tcW w:w="1482" w:type="dxa"/>
             <w:vAlign w:val="center"/>
           </w:tcPr>
           <w:p>
@@ -2042,7 +2042,7 @@
         </w:tc>
         <w:tc>
           <w:tcPr>
-            <w:tcW w:w="708" w:type="dxa"/>
+            <w:tcW w:w="851" w:type="dxa"/>
             <w:vAlign w:val="center"/>
           </w:tcPr>
           <w:p>
@@ -2052,23 +2052,29 @@
                 <w:rFonts w:eastAsia="Calibri" w:cstheme="minorHAnsi"/>
                 <w:b/>
                 <w:bCs/>
-                <w:color w:val="C00000"/>
-              </w:rPr>
-            </w:pPr>
-            <w:r>
-              <w:rPr>
-                <w:rFonts w:eastAsia="Calibri" w:cstheme="minorHAnsi"/>
-                <w:b/>
-                <w:bCs/>
-                <w:color w:val="C00000"/>
-              </w:rPr>
-              <w:t>A11</w:t>
-            </w:r>
-          </w:p>
-        </w:tc>
-        <w:tc>
-          <w:tcPr>
-            <w:tcW w:w="993" w:type="dxa"/>
+              </w:rPr>
+            </w:pPr>
+            <w:r>
+              <w:rPr>
+                <w:rFonts w:eastAsia="Calibri" w:cstheme="minorHAnsi"/>
+                <w:b/>
+                <w:bCs/>
+              </w:rPr>
+              <w:t>A</w:t>
+            </w:r>
+            <w:r>
+              <w:rPr>
+                <w:rFonts w:eastAsia="Calibri" w:cstheme="minorHAnsi"/>
+                <w:b/>
+                <w:bCs/>
+              </w:rPr>
+              <w:t>1</w:t>
+            </w:r>
+          </w:p>
+        </w:tc>
+        <w:tc>
+          <w:tcPr>
+            <w:tcW w:w="1134" w:type="dxa"/>
             <w:vAlign w:val="center"/>
           </w:tcPr>
           <w:p>
@@ -2102,24 +2108,21 @@
                 <w:rFonts w:eastAsia="Calibri" w:cstheme="minorHAnsi"/>
                 <w:b/>
                 <w:bCs/>
-                <w:color w:val="C00000"/>
-              </w:rPr>
-            </w:pPr>
-            <w:r>
-              <w:rPr>
-                <w:rFonts w:eastAsia="Calibri" w:cstheme="minorHAnsi"/>
-                <w:b/>
-                <w:bCs/>
-                <w:color w:val="C00000"/>
-              </w:rPr>
-              <w:t>2</w:t>
-            </w:r>
-            <w:r>
-              <w:rPr>
-                <w:rFonts w:eastAsia="Calibri" w:cstheme="minorHAnsi"/>
-                <w:b/>
-                <w:bCs/>
-                <w:color w:val="C00000"/>
+              </w:rPr>
+            </w:pPr>
+            <w:r>
+              <w:rPr>
+                <w:rFonts w:eastAsia="Calibri" w:cstheme="minorHAnsi"/>
+                <w:b/>
+                <w:bCs/>
+              </w:rPr>
+              <w:t>3</w:t>
+            </w:r>
+            <w:r>
+              <w:rPr>
+                <w:rFonts w:eastAsia="Calibri" w:cstheme="minorHAnsi"/>
+                <w:b/>
+                <w:bCs/>
               </w:rPr>
               <w:t>.11.201</w:t>
             </w:r>
@@ -2128,7 +2131,6 @@
                 <w:rFonts w:eastAsia="Calibri" w:cstheme="minorHAnsi"/>
                 <w:b/>
                 <w:bCs/>
-                <w:color w:val="C00000"/>
               </w:rPr>
               <w:t>6</w:t>
             </w:r>
@@ -2170,24 +2172,21 @@
                 <w:rFonts w:eastAsia="Calibri" w:cstheme="minorHAnsi"/>
                 <w:b/>
                 <w:bCs/>
-                <w:color w:val="C00000"/>
-              </w:rPr>
-            </w:pPr>
-            <w:r>
-              <w:rPr>
-                <w:rFonts w:eastAsia="Calibri" w:cstheme="minorHAnsi"/>
-                <w:b/>
-                <w:bCs/>
-                <w:color w:val="C00000"/>
-              </w:rPr>
-              <w:t>4</w:t>
-            </w:r>
-            <w:r>
-              <w:rPr>
-                <w:rFonts w:eastAsia="Calibri" w:cstheme="minorHAnsi"/>
-                <w:b/>
-                <w:bCs/>
-                <w:color w:val="C00000"/>
+              </w:rPr>
+            </w:pPr>
+            <w:r>
+              <w:rPr>
+                <w:rFonts w:eastAsia="Calibri" w:cstheme="minorHAnsi"/>
+                <w:b/>
+                <w:bCs/>
+              </w:rPr>
+              <w:t>8</w:t>
+            </w:r>
+            <w:r>
+              <w:rPr>
+                <w:rFonts w:eastAsia="Calibri" w:cstheme="minorHAnsi"/>
+                <w:b/>
+                <w:bCs/>
               </w:rPr>
               <w:t>.11.201</w:t>
             </w:r>
@@ -2196,7 +2195,6 @@
                 <w:rFonts w:eastAsia="Calibri" w:cstheme="minorHAnsi"/>
                 <w:b/>
                 <w:bCs/>
-                <w:color w:val="C00000"/>
               </w:rPr>
               <w:t>6</w:t>
             </w:r>
@@ -2238,26 +2236,15 @@
                 <w:rFonts w:eastAsia="Calibri" w:cstheme="minorHAnsi"/>
                 <w:b/>
                 <w:bCs/>
-                <w:color w:val="C00000"/>
-              </w:rPr>
-            </w:pPr>
-            <w:r>
-              <w:rPr>
-                <w:rFonts w:eastAsia="Calibri" w:cstheme="minorHAnsi"/>
-                <w:b/>
-                <w:bCs/>
-                <w:color w:val="C00000"/>
-              </w:rPr>
-              <w:t>3</w:t>
-            </w:r>
-            <w:r>
-              <w:rPr>
-                <w:rFonts w:eastAsia="Calibri" w:cstheme="minorHAnsi"/>
-                <w:b/>
-                <w:bCs/>
-                <w:color w:val="C00000"/>
-              </w:rPr>
-              <w:t xml:space="preserve"> dni</w:t>
+              </w:rPr>
+            </w:pPr>
+            <w:r>
+              <w:rPr>
+                <w:rFonts w:eastAsia="Calibri" w:cstheme="minorHAnsi"/>
+                <w:b/>
+                <w:bCs/>
+              </w:rPr>
+              <w:t>6 days</w:t>
             </w:r>
           </w:p>
         </w:tc>
@@ -2280,7 +2267,7 @@
         </w:trPr>
         <w:tc>
           <w:tcPr>
-            <w:tcW w:w="1766" w:type="dxa"/>
+            <w:tcW w:w="1482" w:type="dxa"/>
             <w:tcBorders>
               <w:bottom w:val="single" w:sz="2" w:space="0" w:color="auto"/>
             </w:tcBorders>
@@ -2315,7 +2302,7 @@
         </w:tc>
         <w:tc>
           <w:tcPr>
-            <w:tcW w:w="5386" w:type="dxa"/>
+            <w:tcW w:w="5670" w:type="dxa"/>
             <w:gridSpan w:val="5"/>
             <w:tcBorders>
               <w:bottom w:val="single" w:sz="2" w:space="0" w:color="auto"/>
@@ -2330,17 +2317,15 @@
                 <w:rFonts w:eastAsia="Calibri" w:cstheme="minorHAnsi"/>
                 <w:b/>
                 <w:bCs/>
-                <w:color w:val="C00000"/>
-              </w:rPr>
-            </w:pPr>
-            <w:r>
-              <w:rPr>
-                <w:rFonts w:eastAsia="Calibri" w:cstheme="minorHAnsi"/>
-                <w:b/>
-                <w:bCs/>
-                <w:color w:val="C00000"/>
-              </w:rPr>
-              <w:t>Funkcionalne zahteve za arhitekturo</w:t>
+              </w:rPr>
+            </w:pPr>
+            <w:r>
+              <w:rPr>
+                <w:rFonts w:eastAsia="Calibri" w:cstheme="minorHAnsi"/>
+                <w:b/>
+                <w:bCs/>
+              </w:rPr>
+              <w:t>Project proposal and specification</w:t>
             </w:r>
           </w:p>
         </w:tc>
@@ -2360,7 +2345,6 @@
                 <w:rFonts w:eastAsia="Calibri" w:cstheme="minorHAnsi"/>
                 <w:b/>
                 <w:bCs/>
-                <w:color w:val="000000" w:themeColor="text1"/>
               </w:rPr>
             </w:pPr>
             <w:r>
@@ -2376,7 +2360,6 @@
                 <w:rFonts w:eastAsia="Calibri" w:cstheme="minorHAnsi"/>
                 <w:b/>
                 <w:bCs/>
-                <w:color w:val="000000" w:themeColor="text1"/>
               </w:rPr>
               <w:t>scope</w:t>
             </w:r>
@@ -2398,35 +2381,15 @@
                 <w:rFonts w:eastAsia="Calibri" w:cstheme="minorHAnsi"/>
                 <w:b/>
                 <w:bCs/>
-                <w:color w:val="C00000"/>
-              </w:rPr>
-            </w:pPr>
-            <w:r>
-              <w:rPr>
-                <w:rFonts w:eastAsia="Calibri" w:cstheme="minorHAnsi"/>
-                <w:b/>
-                <w:bCs/>
-                <w:color w:val="C00000"/>
-              </w:rPr>
-              <w:t>0,</w:t>
-            </w:r>
-            <w:r>
-              <w:rPr>
-                <w:rFonts w:eastAsia="Calibri" w:cstheme="minorHAnsi"/>
-                <w:b/>
-                <w:bCs/>
-                <w:color w:val="C00000"/>
-              </w:rPr>
-              <w:t>6</w:t>
-            </w:r>
-            <w:r>
-              <w:rPr>
-                <w:rFonts w:eastAsia="Calibri" w:cstheme="minorHAnsi"/>
-                <w:b/>
-                <w:bCs/>
-                <w:color w:val="C00000"/>
-              </w:rPr>
-              <w:t xml:space="preserve"> ČM</w:t>
+              </w:rPr>
+            </w:pPr>
+            <w:r>
+              <w:rPr>
+                <w:rFonts w:eastAsia="Calibri" w:cstheme="minorHAnsi"/>
+                <w:b/>
+                <w:bCs/>
+              </w:rPr>
+              <w:t>0,13</w:t>
             </w:r>
           </w:p>
         </w:tc>
@@ -2506,15 +2469,13 @@
               </w:numPr>
               <w:rPr>
                 <w:rFonts w:eastAsia="Calibri" w:cstheme="minorHAnsi"/>
-                <w:color w:val="C00000"/>
-              </w:rPr>
-            </w:pPr>
-            <w:r>
-              <w:rPr>
-                <w:rFonts w:eastAsia="Calibri" w:cstheme="minorHAnsi"/>
-                <w:color w:val="C00000"/>
-              </w:rPr>
-              <w:t>Requirements Analysis of Architecture</w:t>
+              </w:rPr>
+            </w:pPr>
+            <w:r>
+              <w:rPr>
+                <w:rFonts w:eastAsia="Calibri" w:cstheme="minorHAnsi"/>
+              </w:rPr>
+              <w:t>Concept of the final product</w:t>
             </w:r>
           </w:p>
           <w:p>
@@ -2526,15 +2487,19 @@
               </w:numPr>
               <w:rPr>
                 <w:rFonts w:eastAsia="Calibri" w:cstheme="minorHAnsi"/>
-                <w:color w:val="C00000"/>
-              </w:rPr>
-            </w:pPr>
-            <w:r>
-              <w:rPr>
-                <w:rFonts w:eastAsia="Calibri" w:cstheme="minorHAnsi"/>
-                <w:color w:val="C00000"/>
-              </w:rPr>
-              <w:t>Analysis of architectural solutions</w:t>
+              </w:rPr>
+            </w:pPr>
+            <w:r>
+              <w:rPr>
+                <w:rFonts w:eastAsia="Calibri" w:cstheme="minorHAnsi"/>
+              </w:rPr>
+              <w:t xml:space="preserve">Create </w:t>
+            </w:r>
+            <w:r>
+              <w:rPr>
+                <w:rFonts w:eastAsia="Calibri" w:cstheme="minorHAnsi"/>
+              </w:rPr>
+              <w:t>detailed project proposal</w:t>
             </w:r>
           </w:p>
           <w:p>
@@ -2546,15 +2511,25 @@
               </w:numPr>
               <w:rPr>
                 <w:rFonts w:eastAsia="Calibri" w:cstheme="minorHAnsi"/>
-                <w:color w:val="C00000"/>
-              </w:rPr>
-            </w:pPr>
-            <w:r>
-              <w:rPr>
-                <w:rFonts w:eastAsia="Calibri" w:cstheme="minorHAnsi"/>
-                <w:color w:val="C00000"/>
-              </w:rPr>
-              <w:t>Definition of basic requirements</w:t>
+              </w:rPr>
+            </w:pPr>
+            <w:r>
+              <w:rPr>
+                <w:rFonts w:eastAsia="Calibri" w:cstheme="minorHAnsi"/>
+              </w:rPr>
+              <w:t xml:space="preserve">Definition of </w:t>
+            </w:r>
+            <w:r>
+              <w:rPr>
+                <w:rFonts w:eastAsia="Calibri" w:cstheme="minorHAnsi"/>
+              </w:rPr>
+              <w:t xml:space="preserve">basic </w:t>
+            </w:r>
+            <w:r>
+              <w:rPr>
+                <w:rFonts w:eastAsia="Calibri" w:cstheme="minorHAnsi"/>
+              </w:rPr>
+              <w:t>requirements</w:t>
             </w:r>
           </w:p>
         </w:tc>
@@ -2629,43 +2604,31 @@
             <w:pPr>
               <w:rPr>
                 <w:rFonts w:eastAsia="Calibri" w:cstheme="minorHAnsi"/>
-                <w:color w:val="C00000"/>
-              </w:rPr>
-            </w:pPr>
-            <w:r>
-              <w:rPr>
-                <w:rFonts w:eastAsia="Calibri" w:cstheme="minorHAnsi"/>
-                <w:color w:val="C00000"/>
-              </w:rPr>
-              <w:t xml:space="preserve">Members of the </w:t>
-            </w:r>
-            <w:r>
-              <w:rPr>
-                <w:rFonts w:eastAsia="Calibri" w:cstheme="minorHAnsi"/>
-                <w:color w:val="C00000"/>
-              </w:rPr>
-              <w:t>group</w:t>
-            </w:r>
-            <w:r>
-              <w:rPr>
-                <w:rFonts w:eastAsia="Calibri" w:cstheme="minorHAnsi"/>
-                <w:color w:val="C00000"/>
-              </w:rPr>
-              <w:t xml:space="preserve"> will analyze functional requirements, with the result of a number of already known and widely used implementations of systems.</w:t>
-            </w:r>
-          </w:p>
-          <w:p>
-            <w:pPr>
-              <w:rPr>
-                <w:rFonts w:eastAsia="Calibri" w:cstheme="minorHAnsi"/>
-              </w:rPr>
-            </w:pPr>
-            <w:r>
-              <w:rPr>
-                <w:rFonts w:eastAsia="Calibri" w:cstheme="minorHAnsi"/>
-                <w:color w:val="C00000"/>
-              </w:rPr>
-              <w:t>The basic guideline for drawing up the specifications for this architecture will require a clear architecture.</w:t>
+              </w:rPr>
+            </w:pPr>
+            <w:r>
+              <w:rPr>
+                <w:rFonts w:eastAsia="Calibri" w:cstheme="minorHAnsi"/>
+              </w:rPr>
+              <w:t xml:space="preserve">Members of the group will specify the details of the project outcome. </w:t>
+            </w:r>
+            <w:r>
+              <w:rPr>
+                <w:rFonts w:eastAsia="Calibri" w:cstheme="minorHAnsi"/>
+              </w:rPr>
+              <w:t xml:space="preserve">This </w:t>
+            </w:r>
+            <w:r>
+              <w:rPr>
+                <w:rFonts w:eastAsia="Calibri" w:cstheme="minorHAnsi"/>
+              </w:rPr>
+              <w:t>phase</w:t>
+            </w:r>
+            <w:r>
+              <w:rPr>
+                <w:rFonts w:eastAsia="Calibri" w:cstheme="minorHAnsi"/>
+              </w:rPr>
+              <w:t xml:space="preserve"> will be followed by the process of defining the architectural needs of the product and lay down the primary foundation of such an architecture. It means declaring the used technologies, platforms also development tools and platforms.</w:t>
             </w:r>
           </w:p>
         </w:tc>
@@ -2749,29 +2712,43 @@
             <w:pPr>
               <w:rPr>
                 <w:rFonts w:eastAsia="Calibri" w:cstheme="minorHAnsi"/>
-                <w:color w:val="C00000"/>
-              </w:rPr>
-            </w:pPr>
-            <w:r>
-              <w:rPr>
-                <w:rFonts w:eastAsia="Calibri" w:cstheme="minorHAnsi"/>
-                <w:color w:val="C00000"/>
-              </w:rPr>
-              <w:t>Activity A11 is the first activity in the project and has no dependencies. (OR: Activity A11 following directly the activities A0).</w:t>
-            </w:r>
-          </w:p>
-          <w:p>
-            <w:pPr>
-              <w:rPr>
-                <w:rFonts w:eastAsia="Calibri" w:cstheme="minorHAnsi"/>
-              </w:rPr>
-            </w:pPr>
-            <w:r>
-              <w:rPr>
-                <w:rFonts w:eastAsia="Calibri" w:cstheme="minorHAnsi"/>
-                <w:color w:val="C00000"/>
-              </w:rPr>
-              <w:t>Milestone is a high-level definition of the requirements at the completion of activities.</w:t>
+              </w:rPr>
+            </w:pPr>
+            <w:r>
+              <w:rPr>
+                <w:rFonts w:eastAsia="Calibri" w:cstheme="minorHAnsi"/>
+              </w:rPr>
+              <w:t>Activity A1</w:t>
+            </w:r>
+            <w:r>
+              <w:rPr>
+                <w:rFonts w:eastAsia="Calibri" w:cstheme="minorHAnsi"/>
+              </w:rPr>
+              <w:t xml:space="preserve"> is </w:t>
+            </w:r>
+            <w:r>
+              <w:rPr>
+                <w:rFonts w:eastAsia="Calibri" w:cstheme="minorHAnsi"/>
+              </w:rPr>
+              <w:t>a</w:t>
+            </w:r>
+            <w:r>
+              <w:rPr>
+                <w:rFonts w:eastAsia="Calibri" w:cstheme="minorHAnsi"/>
+              </w:rPr>
+              <w:t xml:space="preserve"> first activity in the project and has no dependencies. </w:t>
+            </w:r>
+            <w:r>
+              <w:rPr>
+                <w:rFonts w:eastAsia="Calibri" w:cstheme="minorHAnsi"/>
+              </w:rPr>
+              <w:t>This ac</w:t>
+            </w:r>
+            <w:r>
+              <w:rPr>
+                <w:rFonts w:eastAsia="Calibri" w:cstheme="minorHAnsi"/>
+              </w:rPr>
+              <w:t>tivity is on the critical path.</w:t>
             </w:r>
           </w:p>
         </w:tc>
@@ -2813,15 +2790,7 @@
                 <w:b/>
                 <w:bCs/>
               </w:rPr>
-              <w:t>Results</w:t>
-            </w:r>
-            <w:r>
-              <w:rPr>
-                <w:rFonts w:eastAsia="Calibri" w:cstheme="minorHAnsi"/>
-                <w:b/>
-                <w:bCs/>
-              </w:rPr>
-              <w:t xml:space="preserve"> </w:t>
+              <w:t xml:space="preserve">Results </w:t>
             </w:r>
           </w:p>
         </w:tc>
@@ -2852,17 +2821,50 @@
           </w:tcPr>
           <w:p>
             <w:pPr>
-              <w:rPr>
-                <w:rFonts w:eastAsia="Calibri" w:cstheme="minorHAnsi"/>
-                <w:color w:val="C00000"/>
-              </w:rPr>
-            </w:pPr>
-            <w:r>
-              <w:rPr>
-                <w:rFonts w:eastAsia="Calibri" w:cstheme="minorHAnsi"/>
-                <w:color w:val="C00000"/>
-              </w:rPr>
-              <w:t>Certain functional requirements for architecture.</w:t>
+              <w:pStyle w:val="Standard"/>
+              <w:spacing w:before="60" w:after="60"/>
+              <w:rPr>
+                <w:rFonts w:ascii="Calibri" w:hAnsi="Calibri"/>
+                <w:color w:val="000000"/>
+                <w:sz w:val="22"/>
+                <w:szCs w:val="22"/>
+              </w:rPr>
+            </w:pPr>
+            <w:r>
+              <w:rPr>
+                <w:rFonts w:ascii="Calibri" w:eastAsia="Calibri" w:hAnsi="Calibri" w:cs="Calibri"/>
+                <w:color w:val="000000"/>
+                <w:sz w:val="22"/>
+                <w:szCs w:val="22"/>
+              </w:rPr>
+              <w:t>R</w:t>
+            </w:r>
+            <w:r>
+              <w:rPr>
+                <w:rFonts w:ascii="Calibri" w:hAnsi="Calibri"/>
+                <w:color w:val="000000"/>
+                <w:sz w:val="22"/>
+                <w:szCs w:val="22"/>
+              </w:rPr>
+              <w:t xml:space="preserve">equirements specification, </w:t>
+            </w:r>
+            <w:r>
+              <w:rPr>
+                <w:rFonts w:ascii="Calibri" w:hAnsi="Calibri"/>
+                <w:color w:val="000000"/>
+                <w:sz w:val="22"/>
+                <w:szCs w:val="22"/>
+              </w:rPr>
+              <w:t>p</w:t>
+            </w:r>
+            <w:r>
+              <w:rPr>
+                <w:rFonts w:ascii="Calibri" w:hAnsi="Calibri"/>
+                <w:color w:val="000000"/>
+                <w:sz w:val="22"/>
+                <w:szCs w:val="22"/>
+              </w:rPr>
+              <w:t>roject proposal</w:t>
             </w:r>
           </w:p>
         </w:tc>
@@ -2890,9 +2892,9 @@
         <w:tblLook w:val="0000" w:firstRow="0" w:lastRow="0" w:firstColumn="0" w:lastColumn="0" w:noHBand="0" w:noVBand="0"/>
       </w:tblPr>
       <w:tblGrid>
-        <w:gridCol w:w="1766"/>
-        <w:gridCol w:w="708"/>
-        <w:gridCol w:w="993"/>
+        <w:gridCol w:w="1482"/>
+        <w:gridCol w:w="851"/>
+        <w:gridCol w:w="1134"/>
         <w:gridCol w:w="1275"/>
         <w:gridCol w:w="1134"/>
         <w:gridCol w:w="1276"/>
@@ -2929,7 +2931,7 @@
                 <w:bCs/>
               </w:rPr>
               <w:lastRenderedPageBreak/>
-              <w:t>Opis aktivnosti</w:t>
+              <w:t>Table of activities</w:t>
             </w:r>
           </w:p>
         </w:tc>
@@ -2952,7 +2954,7 @@
         </w:trPr>
         <w:tc>
           <w:tcPr>
-            <w:tcW w:w="1766" w:type="dxa"/>
+            <w:tcW w:w="1482" w:type="dxa"/>
             <w:vAlign w:val="center"/>
           </w:tcPr>
           <w:p>
@@ -2970,13 +2972,13 @@
                 <w:b/>
                 <w:bCs/>
               </w:rPr>
-              <w:t>Oznaka aktivnosti:</w:t>
-            </w:r>
-          </w:p>
-        </w:tc>
-        <w:tc>
-          <w:tcPr>
-            <w:tcW w:w="708" w:type="dxa"/>
+              <w:t>Activity mark:</w:t>
+            </w:r>
+          </w:p>
+        </w:tc>
+        <w:tc>
+          <w:tcPr>
+            <w:tcW w:w="851" w:type="dxa"/>
             <w:vAlign w:val="center"/>
           </w:tcPr>
           <w:p>
@@ -2986,23 +2988,29 @@
                 <w:rFonts w:eastAsia="Calibri" w:cstheme="minorHAnsi"/>
                 <w:b/>
                 <w:bCs/>
-                <w:color w:val="C00000"/>
-              </w:rPr>
-            </w:pPr>
-            <w:r>
-              <w:rPr>
-                <w:rFonts w:eastAsia="Calibri" w:cstheme="minorHAnsi"/>
-                <w:b/>
-                <w:bCs/>
-                <w:color w:val="C00000"/>
-              </w:rPr>
-              <w:t>A12</w:t>
-            </w:r>
-          </w:p>
-        </w:tc>
-        <w:tc>
-          <w:tcPr>
-            <w:tcW w:w="993" w:type="dxa"/>
+              </w:rPr>
+            </w:pPr>
+            <w:r>
+              <w:rPr>
+                <w:rFonts w:eastAsia="Calibri" w:cstheme="minorHAnsi"/>
+                <w:b/>
+                <w:bCs/>
+              </w:rPr>
+              <w:t>A</w:t>
+            </w:r>
+            <w:r>
+              <w:rPr>
+                <w:rFonts w:eastAsia="Calibri" w:cstheme="minorHAnsi"/>
+                <w:b/>
+                <w:bCs/>
+              </w:rPr>
+              <w:t>2</w:t>
+            </w:r>
+          </w:p>
+        </w:tc>
+        <w:tc>
+          <w:tcPr>
+            <w:tcW w:w="1134" w:type="dxa"/>
             <w:vAlign w:val="center"/>
           </w:tcPr>
           <w:p>
@@ -3020,7 +3028,7 @@
                 <w:b/>
                 <w:bCs/>
               </w:rPr>
-              <w:t>Datum začetka</w:t>
+              <w:t>Beginning date</w:t>
             </w:r>
           </w:p>
         </w:tc>
@@ -3036,35 +3044,23 @@
                 <w:rFonts w:eastAsia="Calibri" w:cstheme="minorHAnsi"/>
                 <w:b/>
                 <w:bCs/>
-                <w:color w:val="C00000"/>
-              </w:rPr>
-            </w:pPr>
-            <w:r>
-              <w:rPr>
-                <w:rFonts w:eastAsia="Calibri" w:cstheme="minorHAnsi"/>
-                <w:b/>
-                <w:bCs/>
-                <w:color w:val="C00000"/>
-              </w:rPr>
-              <w:t>7</w:t>
-            </w:r>
-            <w:r>
-              <w:rPr>
-                <w:rFonts w:eastAsia="Calibri" w:cstheme="minorHAnsi"/>
-                <w:b/>
-                <w:bCs/>
-                <w:color w:val="C00000"/>
-              </w:rPr>
-              <w:t>.11.201</w:t>
-            </w:r>
-            <w:r>
-              <w:rPr>
-                <w:rFonts w:eastAsia="Calibri" w:cstheme="minorHAnsi"/>
-                <w:b/>
-                <w:bCs/>
-                <w:color w:val="C00000"/>
-              </w:rPr>
-              <w:t>6</w:t>
+              </w:rPr>
+            </w:pPr>
+            <w:r>
+              <w:rPr>
+                <w:rFonts w:eastAsia="Calibri" w:cstheme="minorHAnsi"/>
+                <w:b/>
+                <w:bCs/>
+              </w:rPr>
+              <w:t>3</w:t>
+            </w:r>
+            <w:r>
+              <w:rPr>
+                <w:rFonts w:eastAsia="Calibri" w:cstheme="minorHAnsi"/>
+                <w:b/>
+                <w:bCs/>
+              </w:rPr>
+              <w:t>.11.2016</w:t>
             </w:r>
           </w:p>
         </w:tc>
@@ -3088,7 +3084,7 @@
                 <w:b/>
                 <w:bCs/>
               </w:rPr>
-              <w:t>Datum zaključka</w:t>
+              <w:t>End date</w:t>
             </w:r>
           </w:p>
         </w:tc>
@@ -3104,35 +3100,23 @@
                 <w:rFonts w:eastAsia="Calibri" w:cstheme="minorHAnsi"/>
                 <w:b/>
                 <w:bCs/>
-                <w:color w:val="C00000"/>
-              </w:rPr>
-            </w:pPr>
-            <w:r>
-              <w:rPr>
-                <w:rFonts w:eastAsia="Calibri" w:cstheme="minorHAnsi"/>
-                <w:b/>
-                <w:bCs/>
-                <w:color w:val="C00000"/>
-              </w:rPr>
-              <w:t>10</w:t>
-            </w:r>
-            <w:r>
-              <w:rPr>
-                <w:rFonts w:eastAsia="Calibri" w:cstheme="minorHAnsi"/>
-                <w:b/>
-                <w:bCs/>
-                <w:color w:val="C00000"/>
-              </w:rPr>
-              <w:t>.11.201</w:t>
-            </w:r>
-            <w:r>
-              <w:rPr>
-                <w:rFonts w:eastAsia="Calibri" w:cstheme="minorHAnsi"/>
-                <w:b/>
-                <w:bCs/>
-                <w:color w:val="C00000"/>
-              </w:rPr>
-              <w:t>6</w:t>
+              </w:rPr>
+            </w:pPr>
+            <w:r>
+              <w:rPr>
+                <w:rFonts w:eastAsia="Calibri" w:cstheme="minorHAnsi"/>
+                <w:b/>
+                <w:bCs/>
+              </w:rPr>
+              <w:t>7</w:t>
+            </w:r>
+            <w:r>
+              <w:rPr>
+                <w:rFonts w:eastAsia="Calibri" w:cstheme="minorHAnsi"/>
+                <w:b/>
+                <w:bCs/>
+              </w:rPr>
+              <w:t>.11.2016</w:t>
             </w:r>
           </w:p>
         </w:tc>
@@ -3156,7 +3140,7 @@
                 <w:b/>
                 <w:bCs/>
               </w:rPr>
-              <w:t>Trajanje aktivnosti</w:t>
+              <w:t>Duration</w:t>
             </w:r>
           </w:p>
         </w:tc>
@@ -3172,26 +3156,15 @@
                 <w:rFonts w:eastAsia="Calibri" w:cstheme="minorHAnsi"/>
                 <w:b/>
                 <w:bCs/>
-                <w:color w:val="C00000"/>
-              </w:rPr>
-            </w:pPr>
-            <w:r>
-              <w:rPr>
-                <w:rFonts w:eastAsia="Calibri" w:cstheme="minorHAnsi"/>
-                <w:b/>
-                <w:bCs/>
-                <w:color w:val="C00000"/>
-              </w:rPr>
-              <w:t>4</w:t>
-            </w:r>
-            <w:r>
-              <w:rPr>
-                <w:rFonts w:eastAsia="Calibri" w:cstheme="minorHAnsi"/>
-                <w:b/>
-                <w:bCs/>
-                <w:color w:val="C00000"/>
-              </w:rPr>
-              <w:t xml:space="preserve"> dni</w:t>
+              </w:rPr>
+            </w:pPr>
+            <w:r>
+              <w:rPr>
+                <w:rFonts w:eastAsia="Calibri" w:cstheme="minorHAnsi"/>
+                <w:b/>
+                <w:bCs/>
+              </w:rPr>
+              <w:t>5</w:t>
             </w:r>
           </w:p>
         </w:tc>
@@ -3214,7 +3187,7 @@
         </w:trPr>
         <w:tc>
           <w:tcPr>
-            <w:tcW w:w="1766" w:type="dxa"/>
+            <w:tcW w:w="1482" w:type="dxa"/>
             <w:tcBorders>
               <w:bottom w:val="single" w:sz="2" w:space="0" w:color="auto"/>
             </w:tcBorders>
@@ -3235,13 +3208,13 @@
                 <w:b/>
                 <w:bCs/>
               </w:rPr>
-              <w:t>Naziv aktivnosti:</w:t>
-            </w:r>
-          </w:p>
-        </w:tc>
-        <w:tc>
-          <w:tcPr>
-            <w:tcW w:w="5386" w:type="dxa"/>
+              <w:t>Activity title:</w:t>
+            </w:r>
+          </w:p>
+        </w:tc>
+        <w:tc>
+          <w:tcPr>
+            <w:tcW w:w="5670" w:type="dxa"/>
             <w:gridSpan w:val="5"/>
             <w:tcBorders>
               <w:bottom w:val="single" w:sz="2" w:space="0" w:color="auto"/>
@@ -3256,17 +3229,15 @@
                 <w:rFonts w:eastAsia="Calibri" w:cstheme="minorHAnsi"/>
                 <w:b/>
                 <w:bCs/>
-                <w:color w:val="C00000"/>
-              </w:rPr>
-            </w:pPr>
-            <w:r>
-              <w:rPr>
-                <w:rFonts w:eastAsia="Calibri" w:cstheme="minorHAnsi"/>
-                <w:b/>
-                <w:bCs/>
-                <w:color w:val="C00000"/>
-              </w:rPr>
-              <w:t>Predlog arhitekture</w:t>
+              </w:rPr>
+            </w:pPr>
+            <w:r>
+              <w:rPr>
+                <w:rFonts w:eastAsia="Calibri" w:cstheme="minorHAnsi"/>
+                <w:b/>
+                <w:bCs/>
+              </w:rPr>
+              <w:t>Project management, risk management</w:t>
             </w:r>
           </w:p>
         </w:tc>
@@ -3286,17 +3257,15 @@
                 <w:rFonts w:eastAsia="Calibri" w:cstheme="minorHAnsi"/>
                 <w:b/>
                 <w:bCs/>
-                <w:color w:val="000000" w:themeColor="text1"/>
-              </w:rPr>
-            </w:pPr>
-            <w:r>
-              <w:rPr>
-                <w:rFonts w:eastAsia="Calibri" w:cstheme="minorHAnsi"/>
-                <w:b/>
-                <w:bCs/>
-                <w:color w:val="000000" w:themeColor="text1"/>
-              </w:rPr>
-              <w:t>Obseg dela</w:t>
+              </w:rPr>
+            </w:pPr>
+            <w:r>
+              <w:rPr>
+                <w:rFonts w:eastAsia="Calibri" w:cstheme="minorHAnsi"/>
+                <w:b/>
+                <w:bCs/>
+              </w:rPr>
+              <w:t>Activity scope</w:t>
             </w:r>
           </w:p>
         </w:tc>
@@ -3316,26 +3285,15 @@
                 <w:rFonts w:eastAsia="Calibri" w:cstheme="minorHAnsi"/>
                 <w:b/>
                 <w:bCs/>
-                <w:color w:val="C00000"/>
-              </w:rPr>
-            </w:pPr>
-            <w:r>
-              <w:rPr>
-                <w:rFonts w:eastAsia="Calibri" w:cstheme="minorHAnsi"/>
-                <w:b/>
-                <w:bCs/>
-                <w:color w:val="C00000"/>
-              </w:rPr>
-              <w:t>0,2</w:t>
-            </w:r>
-            <w:r>
-              <w:rPr>
-                <w:rFonts w:eastAsia="Calibri" w:cstheme="minorHAnsi"/>
-                <w:b/>
-                <w:bCs/>
-                <w:color w:val="C00000"/>
-              </w:rPr>
-              <w:t xml:space="preserve"> ČM</w:t>
+              </w:rPr>
+            </w:pPr>
+            <w:r>
+              <w:rPr>
+                <w:rFonts w:eastAsia="Calibri" w:cstheme="minorHAnsi"/>
+                <w:b/>
+                <w:bCs/>
+              </w:rPr>
+              <w:t>0,1</w:t>
             </w:r>
           </w:p>
         </w:tc>
@@ -3377,7 +3335,7 @@
                 <w:b/>
                 <w:bCs/>
               </w:rPr>
-              <w:t>Cilji</w:t>
+              <w:t>Goals</w:t>
             </w:r>
           </w:p>
         </w:tc>
@@ -3408,10 +3366,39 @@
           </w:tcPr>
           <w:p>
             <w:pPr>
-              <w:rPr>
-                <w:rFonts w:eastAsia="Calibri" w:cstheme="minorHAnsi"/>
-              </w:rPr>
-            </w:pPr>
+              <w:pStyle w:val="Listaszerbekezds"/>
+              <w:numPr>
+                <w:ilvl w:val="0"/>
+                <w:numId w:val="2"/>
+              </w:numPr>
+              <w:rPr>
+                <w:rFonts w:eastAsia="Calibri" w:cstheme="minorHAnsi"/>
+              </w:rPr>
+            </w:pPr>
+            <w:r>
+              <w:rPr>
+                <w:rFonts w:eastAsia="Calibri" w:cstheme="minorHAnsi"/>
+              </w:rPr>
+              <w:t>Create project management plan</w:t>
+            </w:r>
+          </w:p>
+          <w:p>
+            <w:pPr>
+              <w:pStyle w:val="Listaszerbekezds"/>
+              <w:numPr>
+                <w:ilvl w:val="0"/>
+                <w:numId w:val="2"/>
+              </w:numPr>
+              <w:rPr>
+                <w:rFonts w:eastAsia="Calibri" w:cstheme="minorHAnsi"/>
+              </w:rPr>
+            </w:pPr>
+            <w:r>
+              <w:rPr>
+                <w:rFonts w:eastAsia="Calibri" w:cstheme="minorHAnsi"/>
+              </w:rPr>
+              <w:t>Create risk management plan</w:t>
+            </w:r>
           </w:p>
         </w:tc>
       </w:tr>
@@ -3452,7 +3439,7 @@
                 <w:b/>
                 <w:bCs/>
               </w:rPr>
-              <w:t>Opis dela</w:t>
+              <w:t>Activity description</w:t>
             </w:r>
           </w:p>
         </w:tc>
@@ -3487,6 +3474,18 @@
                 <w:rFonts w:eastAsia="Calibri" w:cstheme="minorHAnsi"/>
               </w:rPr>
             </w:pPr>
+            <w:r>
+              <w:rPr>
+                <w:rFonts w:eastAsia="Calibri" w:cstheme="minorHAnsi"/>
+              </w:rPr>
+              <w:t xml:space="preserve">Members of the group will discuss the methods to manage the proposed project effectively. </w:t>
+            </w:r>
+            <w:r>
+              <w:rPr>
+                <w:rFonts w:eastAsia="Calibri" w:cstheme="minorHAnsi"/>
+              </w:rPr>
+              <w:t>The will develop startegies for communication, collaboration and means of shared work processes. Also these discussions will include a subprocess of collecting risks, afterwards these risks will be evaluated and analyzed by one of the group members.</w:t>
+            </w:r>
           </w:p>
         </w:tc>
       </w:tr>
@@ -3528,7 +3527,7 @@
                 <w:b/>
                 <w:bCs/>
               </w:rPr>
-              <w:t xml:space="preserve">Odvisnosti in mejniki </w:t>
+              <w:t xml:space="preserve">Dependencies and limitations </w:t>
             </w:r>
           </w:p>
         </w:tc>
@@ -3563,6 +3562,30 @@
                 <w:rFonts w:eastAsia="Calibri" w:cstheme="minorHAnsi"/>
               </w:rPr>
             </w:pPr>
+            <w:r>
+              <w:rPr>
+                <w:rFonts w:eastAsia="Calibri" w:cstheme="minorHAnsi"/>
+              </w:rPr>
+              <w:t>Activity A2</w:t>
+            </w:r>
+            <w:r>
+              <w:rPr>
+                <w:rFonts w:eastAsia="Calibri" w:cstheme="minorHAnsi"/>
+              </w:rPr>
+              <w:t xml:space="preserve"> is </w:t>
+            </w:r>
+            <w:r>
+              <w:rPr>
+                <w:rFonts w:eastAsia="Calibri" w:cstheme="minorHAnsi"/>
+              </w:rPr>
+              <w:t>a</w:t>
+            </w:r>
+            <w:r>
+              <w:rPr>
+                <w:rFonts w:eastAsia="Calibri" w:cstheme="minorHAnsi"/>
+              </w:rPr>
+              <w:t xml:space="preserve"> first activity in the project and has no dependencies.</w:t>
+            </w:r>
           </w:p>
         </w:tc>
       </w:tr>
@@ -3603,7 +3626,7 @@
                 <w:b/>
                 <w:bCs/>
               </w:rPr>
-              <w:t xml:space="preserve">Rezultati </w:t>
+              <w:t xml:space="preserve">Results </w:t>
             </w:r>
           </w:p>
         </w:tc>
@@ -3638,6 +3661,2565 @@
                 <w:rFonts w:eastAsia="Calibri" w:cstheme="minorHAnsi"/>
               </w:rPr>
             </w:pPr>
+            <w:r>
+              <w:rPr>
+                <w:rFonts w:eastAsia="Calibri" w:cstheme="minorHAnsi"/>
+              </w:rPr>
+              <w:t>Part of</w:t>
+            </w:r>
+            <w:r>
+              <w:rPr>
+                <w:rFonts w:eastAsia="Calibri" w:cstheme="minorHAnsi"/>
+              </w:rPr>
+              <w:t xml:space="preserve"> </w:t>
+            </w:r>
+            <w:r>
+              <w:rPr>
+                <w:rFonts w:ascii="Calibri" w:hAnsi="Calibri"/>
+                <w:color w:val="000000"/>
+              </w:rPr>
+              <w:t>p</w:t>
+            </w:r>
+            <w:r>
+              <w:rPr>
+                <w:rFonts w:ascii="Calibri" w:hAnsi="Calibri"/>
+                <w:color w:val="000000"/>
+              </w:rPr>
+              <w:t>roject proposal</w:t>
+            </w:r>
+            <w:r>
+              <w:rPr>
+                <w:rFonts w:ascii="Calibri" w:hAnsi="Calibri"/>
+                <w:color w:val="000000"/>
+              </w:rPr>
+              <w:t>, effective means of project management</w:t>
+            </w:r>
+          </w:p>
+        </w:tc>
+      </w:tr>
+    </w:tbl>
+    <w:p/>
+    <w:p>
+      <w:r>
+        <w:br w:type="page"/>
+      </w:r>
+    </w:p>
+    <w:tbl>
+      <w:tblPr>
+        <w:tblW w:w="9482" w:type="dxa"/>
+        <w:jc w:val="center"/>
+        <w:tblBorders>
+          <w:top w:val="single" w:sz="2" w:space="0" w:color="000000"/>
+          <w:left w:val="single" w:sz="2" w:space="0" w:color="000000"/>
+          <w:bottom w:val="single" w:sz="2" w:space="0" w:color="000000"/>
+          <w:right w:val="single" w:sz="2" w:space="0" w:color="000000"/>
+          <w:insideH w:val="single" w:sz="2" w:space="0" w:color="000000"/>
+          <w:insideV w:val="single" w:sz="2" w:space="0" w:color="000000"/>
+        </w:tblBorders>
+        <w:tblLayout w:type="fixed"/>
+        <w:tblLook w:val="0000" w:firstRow="0" w:lastRow="0" w:firstColumn="0" w:lastColumn="0" w:noHBand="0" w:noVBand="0"/>
+      </w:tblPr>
+      <w:tblGrid>
+        <w:gridCol w:w="1482"/>
+        <w:gridCol w:w="851"/>
+        <w:gridCol w:w="1134"/>
+        <w:gridCol w:w="1275"/>
+        <w:gridCol w:w="1134"/>
+        <w:gridCol w:w="1276"/>
+        <w:gridCol w:w="1276"/>
+        <w:gridCol w:w="1054"/>
+      </w:tblGrid>
+      <w:tr>
+        <w:trPr>
+          <w:cantSplit/>
+          <w:trHeight w:val="418"/>
+          <w:jc w:val="center"/>
+        </w:trPr>
+        <w:tc>
+          <w:tcPr>
+            <w:tcW w:w="9482" w:type="dxa"/>
+            <w:gridSpan w:val="8"/>
+            <w:shd w:val="clear" w:color="auto" w:fill="365F91" w:themeFill="accent1" w:themeFillShade="BF"/>
+            <w:vAlign w:val="center"/>
+          </w:tcPr>
+          <w:p>
+            <w:pPr>
+              <w:spacing w:after="0"/>
+              <w:jc w:val="center"/>
+              <w:rPr>
+                <w:rFonts w:eastAsia="Calibri" w:cstheme="minorHAnsi"/>
+                <w:b/>
+                <w:bCs/>
+              </w:rPr>
+            </w:pPr>
+            <w:r>
+              <w:rPr>
+                <w:rFonts w:eastAsia="Calibri" w:cstheme="minorHAnsi"/>
+                <w:b/>
+                <w:bCs/>
+              </w:rPr>
+              <w:lastRenderedPageBreak/>
+              <w:t>Table of activities</w:t>
+            </w:r>
+          </w:p>
+        </w:tc>
+      </w:tr>
+      <w:tr>
+        <w:tblPrEx>
+          <w:tblBorders>
+            <w:top w:val="single" w:sz="2" w:space="0" w:color="auto"/>
+            <w:left w:val="single" w:sz="2" w:space="0" w:color="auto"/>
+            <w:bottom w:val="single" w:sz="2" w:space="0" w:color="auto"/>
+            <w:right w:val="single" w:sz="2" w:space="0" w:color="auto"/>
+            <w:insideH w:val="single" w:sz="2" w:space="0" w:color="auto"/>
+            <w:insideV w:val="single" w:sz="2" w:space="0" w:color="auto"/>
+          </w:tblBorders>
+        </w:tblPrEx>
+        <w:trPr>
+          <w:cantSplit/>
+          <w:trHeight w:val="434"/>
+          <w:jc w:val="center"/>
+        </w:trPr>
+        <w:tc>
+          <w:tcPr>
+            <w:tcW w:w="1482" w:type="dxa"/>
+            <w:vAlign w:val="center"/>
+          </w:tcPr>
+          <w:p>
+            <w:pPr>
+              <w:spacing w:after="0"/>
+              <w:rPr>
+                <w:rFonts w:eastAsia="Calibri" w:cstheme="minorHAnsi"/>
+                <w:b/>
+                <w:bCs/>
+              </w:rPr>
+            </w:pPr>
+            <w:r>
+              <w:rPr>
+                <w:rFonts w:eastAsia="Calibri" w:cstheme="minorHAnsi"/>
+                <w:b/>
+                <w:bCs/>
+              </w:rPr>
+              <w:t>Activity mark:</w:t>
+            </w:r>
+          </w:p>
+        </w:tc>
+        <w:tc>
+          <w:tcPr>
+            <w:tcW w:w="851" w:type="dxa"/>
+            <w:vAlign w:val="center"/>
+          </w:tcPr>
+          <w:p>
+            <w:pPr>
+              <w:spacing w:after="0"/>
+              <w:rPr>
+                <w:rFonts w:eastAsia="Calibri" w:cstheme="minorHAnsi"/>
+                <w:b/>
+                <w:bCs/>
+              </w:rPr>
+            </w:pPr>
+            <w:r>
+              <w:rPr>
+                <w:rFonts w:eastAsia="Calibri" w:cstheme="minorHAnsi"/>
+                <w:b/>
+                <w:bCs/>
+              </w:rPr>
+              <w:t>A</w:t>
+            </w:r>
+            <w:r>
+              <w:rPr>
+                <w:rFonts w:eastAsia="Calibri" w:cstheme="minorHAnsi"/>
+                <w:b/>
+                <w:bCs/>
+              </w:rPr>
+              <w:t>3</w:t>
+            </w:r>
+          </w:p>
+        </w:tc>
+        <w:tc>
+          <w:tcPr>
+            <w:tcW w:w="1134" w:type="dxa"/>
+            <w:vAlign w:val="center"/>
+          </w:tcPr>
+          <w:p>
+            <w:pPr>
+              <w:spacing w:after="0"/>
+              <w:rPr>
+                <w:rFonts w:eastAsia="Calibri" w:cstheme="minorHAnsi"/>
+                <w:b/>
+                <w:bCs/>
+              </w:rPr>
+            </w:pPr>
+            <w:r>
+              <w:rPr>
+                <w:rFonts w:eastAsia="Calibri" w:cstheme="minorHAnsi"/>
+                <w:b/>
+                <w:bCs/>
+              </w:rPr>
+              <w:t>Beginning date</w:t>
+            </w:r>
+          </w:p>
+        </w:tc>
+        <w:tc>
+          <w:tcPr>
+            <w:tcW w:w="1275" w:type="dxa"/>
+            <w:vAlign w:val="center"/>
+          </w:tcPr>
+          <w:p>
+            <w:pPr>
+              <w:spacing w:after="0"/>
+              <w:rPr>
+                <w:rFonts w:eastAsia="Calibri" w:cstheme="minorHAnsi"/>
+                <w:b/>
+                <w:bCs/>
+              </w:rPr>
+            </w:pPr>
+            <w:r>
+              <w:rPr>
+                <w:rFonts w:eastAsia="Calibri" w:cstheme="minorHAnsi"/>
+                <w:b/>
+                <w:bCs/>
+              </w:rPr>
+              <w:t>9</w:t>
+            </w:r>
+            <w:r>
+              <w:rPr>
+                <w:rFonts w:eastAsia="Calibri" w:cstheme="minorHAnsi"/>
+                <w:b/>
+                <w:bCs/>
+              </w:rPr>
+              <w:t>.11.2016</w:t>
+            </w:r>
+          </w:p>
+        </w:tc>
+        <w:tc>
+          <w:tcPr>
+            <w:tcW w:w="1134" w:type="dxa"/>
+            <w:vAlign w:val="center"/>
+          </w:tcPr>
+          <w:p>
+            <w:pPr>
+              <w:spacing w:after="0"/>
+              <w:rPr>
+                <w:rFonts w:eastAsia="Calibri" w:cstheme="minorHAnsi"/>
+                <w:b/>
+                <w:bCs/>
+              </w:rPr>
+            </w:pPr>
+            <w:r>
+              <w:rPr>
+                <w:rFonts w:eastAsia="Calibri" w:cstheme="minorHAnsi"/>
+                <w:b/>
+                <w:bCs/>
+              </w:rPr>
+              <w:t>End date</w:t>
+            </w:r>
+          </w:p>
+        </w:tc>
+        <w:tc>
+          <w:tcPr>
+            <w:tcW w:w="1276" w:type="dxa"/>
+            <w:vAlign w:val="center"/>
+          </w:tcPr>
+          <w:p>
+            <w:pPr>
+              <w:spacing w:after="0"/>
+              <w:rPr>
+                <w:rFonts w:eastAsia="Calibri" w:cstheme="minorHAnsi"/>
+                <w:b/>
+                <w:bCs/>
+              </w:rPr>
+            </w:pPr>
+            <w:r>
+              <w:rPr>
+                <w:rFonts w:eastAsia="Calibri" w:cstheme="minorHAnsi"/>
+                <w:b/>
+                <w:bCs/>
+              </w:rPr>
+              <w:t>13</w:t>
+            </w:r>
+            <w:r>
+              <w:rPr>
+                <w:rFonts w:eastAsia="Calibri" w:cstheme="minorHAnsi"/>
+                <w:b/>
+                <w:bCs/>
+              </w:rPr>
+              <w:t>.11.2016</w:t>
+            </w:r>
+          </w:p>
+        </w:tc>
+        <w:tc>
+          <w:tcPr>
+            <w:tcW w:w="1276" w:type="dxa"/>
+            <w:vAlign w:val="center"/>
+          </w:tcPr>
+          <w:p>
+            <w:pPr>
+              <w:spacing w:after="0"/>
+              <w:rPr>
+                <w:rFonts w:eastAsia="Calibri" w:cstheme="minorHAnsi"/>
+                <w:b/>
+                <w:bCs/>
+              </w:rPr>
+            </w:pPr>
+            <w:r>
+              <w:rPr>
+                <w:rFonts w:eastAsia="Calibri" w:cstheme="minorHAnsi"/>
+                <w:b/>
+                <w:bCs/>
+              </w:rPr>
+              <w:t>Duration</w:t>
+            </w:r>
+          </w:p>
+        </w:tc>
+        <w:tc>
+          <w:tcPr>
+            <w:tcW w:w="1054" w:type="dxa"/>
+            <w:vAlign w:val="center"/>
+          </w:tcPr>
+          <w:p>
+            <w:pPr>
+              <w:spacing w:after="0"/>
+              <w:rPr>
+                <w:rFonts w:eastAsia="Calibri" w:cstheme="minorHAnsi"/>
+                <w:b/>
+                <w:bCs/>
+              </w:rPr>
+            </w:pPr>
+            <w:r>
+              <w:rPr>
+                <w:rFonts w:eastAsia="Calibri" w:cstheme="minorHAnsi"/>
+                <w:b/>
+                <w:bCs/>
+              </w:rPr>
+              <w:t>5</w:t>
+            </w:r>
+          </w:p>
+        </w:tc>
+      </w:tr>
+      <w:tr>
+        <w:tblPrEx>
+          <w:tblBorders>
+            <w:top w:val="single" w:sz="2" w:space="0" w:color="auto"/>
+            <w:left w:val="single" w:sz="2" w:space="0" w:color="auto"/>
+            <w:bottom w:val="single" w:sz="2" w:space="0" w:color="auto"/>
+            <w:right w:val="single" w:sz="2" w:space="0" w:color="auto"/>
+            <w:insideH w:val="single" w:sz="2" w:space="0" w:color="auto"/>
+            <w:insideV w:val="single" w:sz="2" w:space="0" w:color="auto"/>
+          </w:tblBorders>
+        </w:tblPrEx>
+        <w:trPr>
+          <w:cantSplit/>
+          <w:trHeight w:val="340"/>
+          <w:jc w:val="center"/>
+        </w:trPr>
+        <w:tc>
+          <w:tcPr>
+            <w:tcW w:w="1482" w:type="dxa"/>
+            <w:tcBorders>
+              <w:bottom w:val="single" w:sz="2" w:space="0" w:color="auto"/>
+            </w:tcBorders>
+            <w:vAlign w:val="center"/>
+          </w:tcPr>
+          <w:p>
+            <w:pPr>
+              <w:spacing w:after="0"/>
+              <w:rPr>
+                <w:rFonts w:eastAsia="Calibri" w:cstheme="minorHAnsi"/>
+                <w:b/>
+                <w:bCs/>
+              </w:rPr>
+            </w:pPr>
+            <w:r>
+              <w:rPr>
+                <w:rFonts w:eastAsia="Calibri" w:cstheme="minorHAnsi"/>
+                <w:b/>
+                <w:bCs/>
+              </w:rPr>
+              <w:t>Activity title:</w:t>
+            </w:r>
+          </w:p>
+        </w:tc>
+        <w:tc>
+          <w:tcPr>
+            <w:tcW w:w="5670" w:type="dxa"/>
+            <w:gridSpan w:val="5"/>
+            <w:tcBorders>
+              <w:bottom w:val="single" w:sz="2" w:space="0" w:color="auto"/>
+              <w:right w:val="single" w:sz="4" w:space="0" w:color="auto"/>
+            </w:tcBorders>
+            <w:vAlign w:val="center"/>
+          </w:tcPr>
+          <w:p>
+            <w:pPr>
+              <w:spacing w:after="0"/>
+              <w:rPr>
+                <w:rFonts w:eastAsia="Calibri" w:cstheme="minorHAnsi"/>
+                <w:b/>
+                <w:bCs/>
+              </w:rPr>
+            </w:pPr>
+            <w:r>
+              <w:rPr>
+                <w:rFonts w:eastAsia="Calibri" w:cstheme="minorHAnsi"/>
+                <w:b/>
+                <w:bCs/>
+              </w:rPr>
+              <w:t>Training in information design</w:t>
+            </w:r>
+          </w:p>
+        </w:tc>
+        <w:tc>
+          <w:tcPr>
+            <w:tcW w:w="1276" w:type="dxa"/>
+            <w:tcBorders>
+              <w:left w:val="single" w:sz="4" w:space="0" w:color="auto"/>
+              <w:bottom w:val="single" w:sz="2" w:space="0" w:color="auto"/>
+            </w:tcBorders>
+            <w:vAlign w:val="center"/>
+          </w:tcPr>
+          <w:p>
+            <w:pPr>
+              <w:spacing w:after="0"/>
+              <w:rPr>
+                <w:rFonts w:eastAsia="Calibri" w:cstheme="minorHAnsi"/>
+                <w:b/>
+                <w:bCs/>
+              </w:rPr>
+            </w:pPr>
+            <w:r>
+              <w:rPr>
+                <w:rFonts w:eastAsia="Calibri" w:cstheme="minorHAnsi"/>
+                <w:b/>
+                <w:bCs/>
+              </w:rPr>
+              <w:t>Activity scope</w:t>
+            </w:r>
+          </w:p>
+        </w:tc>
+        <w:tc>
+          <w:tcPr>
+            <w:tcW w:w="1054" w:type="dxa"/>
+            <w:tcBorders>
+              <w:left w:val="single" w:sz="4" w:space="0" w:color="auto"/>
+              <w:bottom w:val="single" w:sz="2" w:space="0" w:color="auto"/>
+            </w:tcBorders>
+            <w:vAlign w:val="center"/>
+          </w:tcPr>
+          <w:p>
+            <w:pPr>
+              <w:spacing w:after="0"/>
+              <w:rPr>
+                <w:rFonts w:eastAsia="Calibri" w:cstheme="minorHAnsi"/>
+                <w:b/>
+                <w:bCs/>
+              </w:rPr>
+            </w:pPr>
+            <w:r>
+              <w:rPr>
+                <w:rFonts w:eastAsia="Calibri" w:cstheme="minorHAnsi"/>
+                <w:b/>
+                <w:bCs/>
+              </w:rPr>
+              <w:t>0,1</w:t>
+            </w:r>
+          </w:p>
+        </w:tc>
+      </w:tr>
+      <w:tr>
+        <w:tblPrEx>
+          <w:tblBorders>
+            <w:top w:val="single" w:sz="2" w:space="0" w:color="auto"/>
+            <w:left w:val="single" w:sz="2" w:space="0" w:color="auto"/>
+            <w:bottom w:val="single" w:sz="2" w:space="0" w:color="auto"/>
+            <w:right w:val="single" w:sz="2" w:space="0" w:color="auto"/>
+            <w:insideH w:val="none" w:sz="0" w:space="0" w:color="auto"/>
+            <w:insideV w:val="none" w:sz="0" w:space="0" w:color="auto"/>
+          </w:tblBorders>
+        </w:tblPrEx>
+        <w:trPr>
+          <w:jc w:val="center"/>
+        </w:trPr>
+        <w:tc>
+          <w:tcPr>
+            <w:tcW w:w="9482" w:type="dxa"/>
+            <w:gridSpan w:val="8"/>
+            <w:tcBorders>
+              <w:top w:val="single" w:sz="2" w:space="0" w:color="auto"/>
+              <w:bottom w:val="single" w:sz="2" w:space="0" w:color="000000"/>
+            </w:tcBorders>
+            <w:shd w:val="clear" w:color="auto" w:fill="C0C0C0"/>
+          </w:tcPr>
+          <w:p>
+            <w:pPr>
+              <w:spacing w:after="0"/>
+              <w:rPr>
+                <w:rFonts w:eastAsia="Calibri" w:cstheme="minorHAnsi"/>
+              </w:rPr>
+            </w:pPr>
+            <w:r>
+              <w:rPr>
+                <w:rFonts w:eastAsia="Calibri" w:cstheme="minorHAnsi"/>
+                <w:b/>
+                <w:bCs/>
+              </w:rPr>
+              <w:t>Goals</w:t>
+            </w:r>
+          </w:p>
+        </w:tc>
+      </w:tr>
+      <w:tr>
+        <w:tblPrEx>
+          <w:tblBorders>
+            <w:top w:val="single" w:sz="2" w:space="0" w:color="auto"/>
+            <w:left w:val="single" w:sz="2" w:space="0" w:color="auto"/>
+            <w:bottom w:val="single" w:sz="2" w:space="0" w:color="auto"/>
+            <w:right w:val="single" w:sz="2" w:space="0" w:color="auto"/>
+            <w:insideH w:val="none" w:sz="0" w:space="0" w:color="auto"/>
+            <w:insideV w:val="none" w:sz="0" w:space="0" w:color="auto"/>
+          </w:tblBorders>
+        </w:tblPrEx>
+        <w:trPr>
+          <w:trHeight w:val="1075"/>
+          <w:jc w:val="center"/>
+        </w:trPr>
+        <w:tc>
+          <w:tcPr>
+            <w:tcW w:w="9482" w:type="dxa"/>
+            <w:gridSpan w:val="8"/>
+            <w:tcBorders>
+              <w:top w:val="single" w:sz="2" w:space="0" w:color="000000"/>
+              <w:bottom w:val="single" w:sz="2" w:space="0" w:color="auto"/>
+            </w:tcBorders>
+          </w:tcPr>
+          <w:p>
+            <w:pPr>
+              <w:pStyle w:val="Listaszerbekezds"/>
+              <w:numPr>
+                <w:ilvl w:val="0"/>
+                <w:numId w:val="3"/>
+              </w:numPr>
+              <w:rPr>
+                <w:rFonts w:eastAsia="Calibri" w:cstheme="minorHAnsi"/>
+              </w:rPr>
+            </w:pPr>
+            <w:r>
+              <w:rPr>
+                <w:rFonts w:eastAsia="Calibri" w:cstheme="minorHAnsi"/>
+              </w:rPr>
+              <w:t>Learn the fundamentals</w:t>
+            </w:r>
+          </w:p>
+          <w:p>
+            <w:pPr>
+              <w:pStyle w:val="Listaszerbekezds"/>
+              <w:numPr>
+                <w:ilvl w:val="0"/>
+                <w:numId w:val="3"/>
+              </w:numPr>
+              <w:rPr>
+                <w:rFonts w:eastAsia="Calibri" w:cstheme="minorHAnsi"/>
+              </w:rPr>
+            </w:pPr>
+            <w:r>
+              <w:rPr>
+                <w:rFonts w:eastAsia="Calibri" w:cstheme="minorHAnsi"/>
+              </w:rPr>
+              <w:t>Aquire sufficient knowledge to influence the product toward succession</w:t>
+            </w:r>
+          </w:p>
+        </w:tc>
+      </w:tr>
+      <w:tr>
+        <w:tblPrEx>
+          <w:tblBorders>
+            <w:top w:val="single" w:sz="2" w:space="0" w:color="auto"/>
+            <w:left w:val="single" w:sz="2" w:space="0" w:color="auto"/>
+            <w:bottom w:val="single" w:sz="2" w:space="0" w:color="auto"/>
+            <w:right w:val="single" w:sz="2" w:space="0" w:color="auto"/>
+            <w:insideH w:val="none" w:sz="0" w:space="0" w:color="auto"/>
+            <w:insideV w:val="none" w:sz="0" w:space="0" w:color="auto"/>
+          </w:tblBorders>
+        </w:tblPrEx>
+        <w:trPr>
+          <w:jc w:val="center"/>
+        </w:trPr>
+        <w:tc>
+          <w:tcPr>
+            <w:tcW w:w="9482" w:type="dxa"/>
+            <w:gridSpan w:val="8"/>
+            <w:tcBorders>
+              <w:top w:val="single" w:sz="2" w:space="0" w:color="auto"/>
+              <w:bottom w:val="single" w:sz="2" w:space="0" w:color="000000"/>
+            </w:tcBorders>
+            <w:shd w:val="clear" w:color="auto" w:fill="C0C0C0"/>
+          </w:tcPr>
+          <w:p>
+            <w:pPr>
+              <w:spacing w:after="0"/>
+              <w:rPr>
+                <w:rFonts w:eastAsia="Calibri" w:cstheme="minorHAnsi"/>
+              </w:rPr>
+            </w:pPr>
+            <w:r>
+              <w:rPr>
+                <w:rFonts w:eastAsia="Calibri" w:cstheme="minorHAnsi"/>
+                <w:b/>
+                <w:bCs/>
+              </w:rPr>
+              <w:t>Activity description</w:t>
+            </w:r>
+          </w:p>
+        </w:tc>
+      </w:tr>
+      <w:tr>
+        <w:tblPrEx>
+          <w:tblBorders>
+            <w:top w:val="single" w:sz="2" w:space="0" w:color="auto"/>
+            <w:left w:val="single" w:sz="2" w:space="0" w:color="auto"/>
+            <w:bottom w:val="single" w:sz="2" w:space="0" w:color="auto"/>
+            <w:right w:val="single" w:sz="2" w:space="0" w:color="auto"/>
+            <w:insideH w:val="none" w:sz="0" w:space="0" w:color="auto"/>
+            <w:insideV w:val="none" w:sz="0" w:space="0" w:color="auto"/>
+          </w:tblBorders>
+        </w:tblPrEx>
+        <w:trPr>
+          <w:trHeight w:val="1713"/>
+          <w:jc w:val="center"/>
+        </w:trPr>
+        <w:tc>
+          <w:tcPr>
+            <w:tcW w:w="9482" w:type="dxa"/>
+            <w:gridSpan w:val="8"/>
+            <w:tcBorders>
+              <w:top w:val="single" w:sz="2" w:space="0" w:color="000000"/>
+              <w:bottom w:val="single" w:sz="2" w:space="0" w:color="auto"/>
+            </w:tcBorders>
+          </w:tcPr>
+          <w:p>
+            <w:pPr>
+              <w:rPr>
+                <w:rFonts w:eastAsia="Calibri" w:cstheme="minorHAnsi"/>
+              </w:rPr>
+            </w:pPr>
+            <w:r>
+              <w:rPr>
+                <w:rFonts w:eastAsia="Calibri" w:cstheme="minorHAnsi"/>
+              </w:rPr>
+              <w:t>During the activity members will undergo a self-study induced training in the field of information design. Each member's personal goal shall be to aquire a general understanding on information design, futhermore get to know with the aspect of the field that will be useful afterwards in the forthcoming phases of the project.</w:t>
+            </w:r>
+          </w:p>
+        </w:tc>
+      </w:tr>
+      <w:tr>
+        <w:tblPrEx>
+          <w:tblBorders>
+            <w:top w:val="single" w:sz="2" w:space="0" w:color="auto"/>
+            <w:left w:val="single" w:sz="2" w:space="0" w:color="auto"/>
+            <w:bottom w:val="single" w:sz="2" w:space="0" w:color="auto"/>
+            <w:right w:val="single" w:sz="2" w:space="0" w:color="auto"/>
+            <w:insideH w:val="none" w:sz="0" w:space="0" w:color="auto"/>
+            <w:insideV w:val="none" w:sz="0" w:space="0" w:color="auto"/>
+          </w:tblBorders>
+        </w:tblPrEx>
+        <w:trPr>
+          <w:trHeight w:val="359"/>
+          <w:jc w:val="center"/>
+        </w:trPr>
+        <w:tc>
+          <w:tcPr>
+            <w:tcW w:w="9482" w:type="dxa"/>
+            <w:gridSpan w:val="8"/>
+            <w:tcBorders>
+              <w:top w:val="single" w:sz="2" w:space="0" w:color="auto"/>
+              <w:bottom w:val="single" w:sz="2" w:space="0" w:color="000000"/>
+            </w:tcBorders>
+            <w:shd w:val="clear" w:color="auto" w:fill="C0C0C0"/>
+          </w:tcPr>
+          <w:p>
+            <w:pPr>
+              <w:spacing w:after="0"/>
+              <w:rPr>
+                <w:rFonts w:eastAsia="Calibri" w:cstheme="minorHAnsi"/>
+              </w:rPr>
+            </w:pPr>
+            <w:r>
+              <w:rPr>
+                <w:rFonts w:eastAsia="Calibri" w:cstheme="minorHAnsi"/>
+                <w:b/>
+                <w:bCs/>
+              </w:rPr>
+              <w:t xml:space="preserve">Dependencies and limitations </w:t>
+            </w:r>
+          </w:p>
+        </w:tc>
+      </w:tr>
+      <w:tr>
+        <w:tblPrEx>
+          <w:tblBorders>
+            <w:top w:val="single" w:sz="2" w:space="0" w:color="auto"/>
+            <w:left w:val="single" w:sz="2" w:space="0" w:color="auto"/>
+            <w:bottom w:val="single" w:sz="2" w:space="0" w:color="auto"/>
+            <w:right w:val="single" w:sz="2" w:space="0" w:color="auto"/>
+            <w:insideH w:val="none" w:sz="0" w:space="0" w:color="auto"/>
+            <w:insideV w:val="none" w:sz="0" w:space="0" w:color="auto"/>
+          </w:tblBorders>
+        </w:tblPrEx>
+        <w:trPr>
+          <w:trHeight w:val="1485"/>
+          <w:jc w:val="center"/>
+        </w:trPr>
+        <w:tc>
+          <w:tcPr>
+            <w:tcW w:w="9482" w:type="dxa"/>
+            <w:gridSpan w:val="8"/>
+            <w:tcBorders>
+              <w:top w:val="single" w:sz="2" w:space="0" w:color="000000"/>
+              <w:bottom w:val="single" w:sz="2" w:space="0" w:color="auto"/>
+            </w:tcBorders>
+          </w:tcPr>
+          <w:p>
+            <w:pPr>
+              <w:rPr>
+                <w:rFonts w:eastAsia="Calibri" w:cstheme="minorHAnsi"/>
+              </w:rPr>
+            </w:pPr>
+            <w:r>
+              <w:rPr>
+                <w:rFonts w:eastAsia="Calibri" w:cstheme="minorHAnsi"/>
+              </w:rPr>
+              <w:t>Activity A3</w:t>
+            </w:r>
+            <w:r>
+              <w:rPr>
+                <w:rFonts w:eastAsia="Calibri" w:cstheme="minorHAnsi"/>
+              </w:rPr>
+              <w:t xml:space="preserve"> foll</w:t>
+            </w:r>
+            <w:r>
+              <w:rPr>
+                <w:rFonts w:eastAsia="Calibri" w:cstheme="minorHAnsi"/>
+              </w:rPr>
+              <w:t>o</w:t>
+            </w:r>
+            <w:r>
+              <w:rPr>
+                <w:rFonts w:eastAsia="Calibri" w:cstheme="minorHAnsi"/>
+              </w:rPr>
+              <w:t xml:space="preserve">wing directly the activities A1 and </w:t>
+            </w:r>
+            <w:r>
+              <w:rPr>
+                <w:rFonts w:eastAsia="Calibri" w:cstheme="minorHAnsi"/>
+              </w:rPr>
+              <w:t>A2</w:t>
+            </w:r>
+            <w:r>
+              <w:rPr>
+                <w:rFonts w:eastAsia="Calibri" w:cstheme="minorHAnsi"/>
+              </w:rPr>
+              <w:t>.</w:t>
+            </w:r>
+            <w:r>
+              <w:rPr>
+                <w:rFonts w:eastAsia="Calibri" w:cstheme="minorHAnsi"/>
+              </w:rPr>
+              <w:t xml:space="preserve"> This activity is on the critical path.</w:t>
+            </w:r>
+          </w:p>
+        </w:tc>
+      </w:tr>
+      <w:tr>
+        <w:tblPrEx>
+          <w:tblBorders>
+            <w:top w:val="single" w:sz="2" w:space="0" w:color="auto"/>
+            <w:left w:val="single" w:sz="2" w:space="0" w:color="auto"/>
+            <w:bottom w:val="single" w:sz="2" w:space="0" w:color="auto"/>
+            <w:right w:val="single" w:sz="2" w:space="0" w:color="auto"/>
+            <w:insideH w:val="none" w:sz="0" w:space="0" w:color="auto"/>
+            <w:insideV w:val="none" w:sz="0" w:space="0" w:color="auto"/>
+          </w:tblBorders>
+        </w:tblPrEx>
+        <w:trPr>
+          <w:jc w:val="center"/>
+        </w:trPr>
+        <w:tc>
+          <w:tcPr>
+            <w:tcW w:w="9482" w:type="dxa"/>
+            <w:gridSpan w:val="8"/>
+            <w:tcBorders>
+              <w:top w:val="single" w:sz="2" w:space="0" w:color="auto"/>
+              <w:bottom w:val="single" w:sz="2" w:space="0" w:color="000000"/>
+            </w:tcBorders>
+            <w:shd w:val="clear" w:color="auto" w:fill="C0C0C0"/>
+          </w:tcPr>
+          <w:p>
+            <w:pPr>
+              <w:spacing w:after="0"/>
+              <w:rPr>
+                <w:rFonts w:eastAsia="Calibri" w:cstheme="minorHAnsi"/>
+              </w:rPr>
+            </w:pPr>
+            <w:r>
+              <w:rPr>
+                <w:rFonts w:eastAsia="Calibri" w:cstheme="minorHAnsi"/>
+                <w:b/>
+                <w:bCs/>
+              </w:rPr>
+              <w:t xml:space="preserve">Results </w:t>
+            </w:r>
+          </w:p>
+        </w:tc>
+      </w:tr>
+      <w:tr>
+        <w:tblPrEx>
+          <w:tblBorders>
+            <w:top w:val="single" w:sz="2" w:space="0" w:color="auto"/>
+            <w:left w:val="single" w:sz="2" w:space="0" w:color="auto"/>
+            <w:bottom w:val="single" w:sz="2" w:space="0" w:color="auto"/>
+            <w:right w:val="single" w:sz="2" w:space="0" w:color="auto"/>
+            <w:insideH w:val="none" w:sz="0" w:space="0" w:color="auto"/>
+            <w:insideV w:val="none" w:sz="0" w:space="0" w:color="auto"/>
+          </w:tblBorders>
+        </w:tblPrEx>
+        <w:trPr>
+          <w:trHeight w:val="1271"/>
+          <w:jc w:val="center"/>
+        </w:trPr>
+        <w:tc>
+          <w:tcPr>
+            <w:tcW w:w="9482" w:type="dxa"/>
+            <w:gridSpan w:val="8"/>
+            <w:tcBorders>
+              <w:top w:val="single" w:sz="2" w:space="0" w:color="000000"/>
+              <w:bottom w:val="single" w:sz="2" w:space="0" w:color="auto"/>
+            </w:tcBorders>
+          </w:tcPr>
+          <w:p>
+            <w:pPr>
+              <w:rPr>
+                <w:rFonts w:eastAsia="Calibri" w:cstheme="minorHAnsi"/>
+              </w:rPr>
+            </w:pPr>
+            <w:r>
+              <w:rPr>
+                <w:rFonts w:eastAsia="Calibri" w:cstheme="minorHAnsi"/>
+              </w:rPr>
+              <w:t>Improved staff knowledge on information design.</w:t>
+            </w:r>
+          </w:p>
+        </w:tc>
+      </w:tr>
+    </w:tbl>
+    <w:p/>
+    <w:p>
+      <w:r>
+        <w:br w:type="page"/>
+      </w:r>
+    </w:p>
+    <w:tbl>
+      <w:tblPr>
+        <w:tblW w:w="9482" w:type="dxa"/>
+        <w:jc w:val="center"/>
+        <w:tblBorders>
+          <w:top w:val="single" w:sz="2" w:space="0" w:color="000000"/>
+          <w:left w:val="single" w:sz="2" w:space="0" w:color="000000"/>
+          <w:bottom w:val="single" w:sz="2" w:space="0" w:color="000000"/>
+          <w:right w:val="single" w:sz="2" w:space="0" w:color="000000"/>
+          <w:insideH w:val="single" w:sz="2" w:space="0" w:color="000000"/>
+          <w:insideV w:val="single" w:sz="2" w:space="0" w:color="000000"/>
+        </w:tblBorders>
+        <w:tblLayout w:type="fixed"/>
+        <w:tblLook w:val="0000" w:firstRow="0" w:lastRow="0" w:firstColumn="0" w:lastColumn="0" w:noHBand="0" w:noVBand="0"/>
+      </w:tblPr>
+      <w:tblGrid>
+        <w:gridCol w:w="1482"/>
+        <w:gridCol w:w="851"/>
+        <w:gridCol w:w="1134"/>
+        <w:gridCol w:w="1275"/>
+        <w:gridCol w:w="1134"/>
+        <w:gridCol w:w="1276"/>
+        <w:gridCol w:w="1276"/>
+        <w:gridCol w:w="1054"/>
+      </w:tblGrid>
+      <w:tr>
+        <w:trPr>
+          <w:cantSplit/>
+          <w:trHeight w:val="418"/>
+          <w:jc w:val="center"/>
+        </w:trPr>
+        <w:tc>
+          <w:tcPr>
+            <w:tcW w:w="9482" w:type="dxa"/>
+            <w:gridSpan w:val="8"/>
+            <w:shd w:val="clear" w:color="auto" w:fill="365F91" w:themeFill="accent1" w:themeFillShade="BF"/>
+            <w:vAlign w:val="center"/>
+          </w:tcPr>
+          <w:p>
+            <w:pPr>
+              <w:spacing w:after="0"/>
+              <w:jc w:val="center"/>
+              <w:rPr>
+                <w:rFonts w:eastAsia="Calibri" w:cstheme="minorHAnsi"/>
+                <w:b/>
+                <w:bCs/>
+              </w:rPr>
+            </w:pPr>
+            <w:r>
+              <w:rPr>
+                <w:rFonts w:eastAsia="Calibri" w:cstheme="minorHAnsi"/>
+                <w:b/>
+                <w:bCs/>
+              </w:rPr>
+              <w:lastRenderedPageBreak/>
+              <w:t>Table of activities</w:t>
+            </w:r>
+          </w:p>
+        </w:tc>
+      </w:tr>
+      <w:tr>
+        <w:tblPrEx>
+          <w:tblBorders>
+            <w:top w:val="single" w:sz="2" w:space="0" w:color="auto"/>
+            <w:left w:val="single" w:sz="2" w:space="0" w:color="auto"/>
+            <w:bottom w:val="single" w:sz="2" w:space="0" w:color="auto"/>
+            <w:right w:val="single" w:sz="2" w:space="0" w:color="auto"/>
+            <w:insideH w:val="single" w:sz="2" w:space="0" w:color="auto"/>
+            <w:insideV w:val="single" w:sz="2" w:space="0" w:color="auto"/>
+          </w:tblBorders>
+        </w:tblPrEx>
+        <w:trPr>
+          <w:cantSplit/>
+          <w:trHeight w:val="434"/>
+          <w:jc w:val="center"/>
+        </w:trPr>
+        <w:tc>
+          <w:tcPr>
+            <w:tcW w:w="1482" w:type="dxa"/>
+            <w:vAlign w:val="center"/>
+          </w:tcPr>
+          <w:p>
+            <w:pPr>
+              <w:spacing w:after="0"/>
+              <w:rPr>
+                <w:rFonts w:eastAsia="Calibri" w:cstheme="minorHAnsi"/>
+                <w:b/>
+                <w:bCs/>
+              </w:rPr>
+            </w:pPr>
+            <w:r>
+              <w:rPr>
+                <w:rFonts w:eastAsia="Calibri" w:cstheme="minorHAnsi"/>
+                <w:b/>
+                <w:bCs/>
+              </w:rPr>
+              <w:t>Activity mark:</w:t>
+            </w:r>
+          </w:p>
+        </w:tc>
+        <w:tc>
+          <w:tcPr>
+            <w:tcW w:w="851" w:type="dxa"/>
+            <w:vAlign w:val="center"/>
+          </w:tcPr>
+          <w:p>
+            <w:pPr>
+              <w:spacing w:after="0"/>
+              <w:rPr>
+                <w:rFonts w:eastAsia="Calibri" w:cstheme="minorHAnsi"/>
+                <w:b/>
+                <w:bCs/>
+              </w:rPr>
+            </w:pPr>
+            <w:r>
+              <w:rPr>
+                <w:rFonts w:eastAsia="Calibri" w:cstheme="minorHAnsi"/>
+                <w:b/>
+                <w:bCs/>
+              </w:rPr>
+              <w:t>A</w:t>
+            </w:r>
+            <w:r>
+              <w:rPr>
+                <w:rFonts w:eastAsia="Calibri" w:cstheme="minorHAnsi"/>
+                <w:b/>
+                <w:bCs/>
+              </w:rPr>
+              <w:t>4</w:t>
+            </w:r>
+          </w:p>
+        </w:tc>
+        <w:tc>
+          <w:tcPr>
+            <w:tcW w:w="1134" w:type="dxa"/>
+            <w:vAlign w:val="center"/>
+          </w:tcPr>
+          <w:p>
+            <w:pPr>
+              <w:spacing w:after="0"/>
+              <w:rPr>
+                <w:rFonts w:eastAsia="Calibri" w:cstheme="minorHAnsi"/>
+                <w:b/>
+                <w:bCs/>
+              </w:rPr>
+            </w:pPr>
+            <w:r>
+              <w:rPr>
+                <w:rFonts w:eastAsia="Calibri" w:cstheme="minorHAnsi"/>
+                <w:b/>
+                <w:bCs/>
+              </w:rPr>
+              <w:t>Beginning date</w:t>
+            </w:r>
+          </w:p>
+        </w:tc>
+        <w:tc>
+          <w:tcPr>
+            <w:tcW w:w="1275" w:type="dxa"/>
+            <w:vAlign w:val="center"/>
+          </w:tcPr>
+          <w:p>
+            <w:pPr>
+              <w:spacing w:after="0"/>
+              <w:rPr>
+                <w:rFonts w:eastAsia="Calibri" w:cstheme="minorHAnsi"/>
+                <w:b/>
+                <w:bCs/>
+              </w:rPr>
+            </w:pPr>
+            <w:r>
+              <w:rPr>
+                <w:rFonts w:eastAsia="Calibri" w:cstheme="minorHAnsi"/>
+                <w:b/>
+                <w:bCs/>
+              </w:rPr>
+              <w:t>14</w:t>
+            </w:r>
+            <w:r>
+              <w:rPr>
+                <w:rFonts w:eastAsia="Calibri" w:cstheme="minorHAnsi"/>
+                <w:b/>
+                <w:bCs/>
+              </w:rPr>
+              <w:t>.11.2016</w:t>
+            </w:r>
+          </w:p>
+        </w:tc>
+        <w:tc>
+          <w:tcPr>
+            <w:tcW w:w="1134" w:type="dxa"/>
+            <w:vAlign w:val="center"/>
+          </w:tcPr>
+          <w:p>
+            <w:pPr>
+              <w:spacing w:after="0"/>
+              <w:rPr>
+                <w:rFonts w:eastAsia="Calibri" w:cstheme="minorHAnsi"/>
+                <w:b/>
+                <w:bCs/>
+              </w:rPr>
+            </w:pPr>
+            <w:r>
+              <w:rPr>
+                <w:rFonts w:eastAsia="Calibri" w:cstheme="minorHAnsi"/>
+                <w:b/>
+                <w:bCs/>
+              </w:rPr>
+              <w:t>End date</w:t>
+            </w:r>
+          </w:p>
+        </w:tc>
+        <w:tc>
+          <w:tcPr>
+            <w:tcW w:w="1276" w:type="dxa"/>
+            <w:vAlign w:val="center"/>
+          </w:tcPr>
+          <w:p>
+            <w:pPr>
+              <w:spacing w:after="0"/>
+              <w:rPr>
+                <w:rFonts w:eastAsia="Calibri" w:cstheme="minorHAnsi"/>
+                <w:b/>
+                <w:bCs/>
+              </w:rPr>
+            </w:pPr>
+            <w:r>
+              <w:rPr>
+                <w:rFonts w:eastAsia="Calibri" w:cstheme="minorHAnsi"/>
+                <w:b/>
+                <w:bCs/>
+              </w:rPr>
+              <w:t>18</w:t>
+            </w:r>
+            <w:r>
+              <w:rPr>
+                <w:rFonts w:eastAsia="Calibri" w:cstheme="minorHAnsi"/>
+                <w:b/>
+                <w:bCs/>
+              </w:rPr>
+              <w:t>.11.2016</w:t>
+            </w:r>
+          </w:p>
+        </w:tc>
+        <w:tc>
+          <w:tcPr>
+            <w:tcW w:w="1276" w:type="dxa"/>
+            <w:vAlign w:val="center"/>
+          </w:tcPr>
+          <w:p>
+            <w:pPr>
+              <w:spacing w:after="0"/>
+              <w:rPr>
+                <w:rFonts w:eastAsia="Calibri" w:cstheme="minorHAnsi"/>
+                <w:b/>
+                <w:bCs/>
+              </w:rPr>
+            </w:pPr>
+            <w:r>
+              <w:rPr>
+                <w:rFonts w:eastAsia="Calibri" w:cstheme="minorHAnsi"/>
+                <w:b/>
+                <w:bCs/>
+              </w:rPr>
+              <w:t>Duration</w:t>
+            </w:r>
+          </w:p>
+        </w:tc>
+        <w:tc>
+          <w:tcPr>
+            <w:tcW w:w="1054" w:type="dxa"/>
+            <w:vAlign w:val="center"/>
+          </w:tcPr>
+          <w:p>
+            <w:pPr>
+              <w:spacing w:after="0"/>
+              <w:rPr>
+                <w:rFonts w:eastAsia="Calibri" w:cstheme="minorHAnsi"/>
+                <w:b/>
+                <w:bCs/>
+              </w:rPr>
+            </w:pPr>
+            <w:r>
+              <w:rPr>
+                <w:rFonts w:eastAsia="Calibri" w:cstheme="minorHAnsi"/>
+                <w:b/>
+                <w:bCs/>
+              </w:rPr>
+              <w:t>5</w:t>
+            </w:r>
+          </w:p>
+        </w:tc>
+      </w:tr>
+      <w:tr>
+        <w:tblPrEx>
+          <w:tblBorders>
+            <w:top w:val="single" w:sz="2" w:space="0" w:color="auto"/>
+            <w:left w:val="single" w:sz="2" w:space="0" w:color="auto"/>
+            <w:bottom w:val="single" w:sz="2" w:space="0" w:color="auto"/>
+            <w:right w:val="single" w:sz="2" w:space="0" w:color="auto"/>
+            <w:insideH w:val="single" w:sz="2" w:space="0" w:color="auto"/>
+            <w:insideV w:val="single" w:sz="2" w:space="0" w:color="auto"/>
+          </w:tblBorders>
+        </w:tblPrEx>
+        <w:trPr>
+          <w:cantSplit/>
+          <w:trHeight w:val="340"/>
+          <w:jc w:val="center"/>
+        </w:trPr>
+        <w:tc>
+          <w:tcPr>
+            <w:tcW w:w="1482" w:type="dxa"/>
+            <w:tcBorders>
+              <w:bottom w:val="single" w:sz="2" w:space="0" w:color="auto"/>
+            </w:tcBorders>
+            <w:vAlign w:val="center"/>
+          </w:tcPr>
+          <w:p>
+            <w:pPr>
+              <w:spacing w:after="0"/>
+              <w:rPr>
+                <w:rFonts w:eastAsia="Calibri" w:cstheme="minorHAnsi"/>
+                <w:b/>
+                <w:bCs/>
+              </w:rPr>
+            </w:pPr>
+            <w:r>
+              <w:rPr>
+                <w:rFonts w:eastAsia="Calibri" w:cstheme="minorHAnsi"/>
+                <w:b/>
+                <w:bCs/>
+              </w:rPr>
+              <w:t>Activity title:</w:t>
+            </w:r>
+          </w:p>
+        </w:tc>
+        <w:tc>
+          <w:tcPr>
+            <w:tcW w:w="5670" w:type="dxa"/>
+            <w:gridSpan w:val="5"/>
+            <w:tcBorders>
+              <w:bottom w:val="single" w:sz="2" w:space="0" w:color="auto"/>
+              <w:right w:val="single" w:sz="4" w:space="0" w:color="auto"/>
+            </w:tcBorders>
+            <w:vAlign w:val="center"/>
+          </w:tcPr>
+          <w:p>
+            <w:pPr>
+              <w:spacing w:after="0"/>
+              <w:rPr>
+                <w:rFonts w:eastAsia="Calibri" w:cstheme="minorHAnsi"/>
+                <w:b/>
+                <w:bCs/>
+              </w:rPr>
+            </w:pPr>
+            <w:r>
+              <w:rPr>
+                <w:rFonts w:eastAsia="Calibri" w:cstheme="minorHAnsi"/>
+                <w:b/>
+                <w:bCs/>
+              </w:rPr>
+              <w:t>Information design</w:t>
+            </w:r>
+          </w:p>
+        </w:tc>
+        <w:tc>
+          <w:tcPr>
+            <w:tcW w:w="1276" w:type="dxa"/>
+            <w:tcBorders>
+              <w:left w:val="single" w:sz="4" w:space="0" w:color="auto"/>
+              <w:bottom w:val="single" w:sz="2" w:space="0" w:color="auto"/>
+            </w:tcBorders>
+            <w:vAlign w:val="center"/>
+          </w:tcPr>
+          <w:p>
+            <w:pPr>
+              <w:spacing w:after="0"/>
+              <w:rPr>
+                <w:rFonts w:eastAsia="Calibri" w:cstheme="minorHAnsi"/>
+                <w:b/>
+                <w:bCs/>
+              </w:rPr>
+            </w:pPr>
+            <w:r>
+              <w:rPr>
+                <w:rFonts w:eastAsia="Calibri" w:cstheme="minorHAnsi"/>
+                <w:b/>
+                <w:bCs/>
+              </w:rPr>
+              <w:t>Activity scope</w:t>
+            </w:r>
+          </w:p>
+        </w:tc>
+        <w:tc>
+          <w:tcPr>
+            <w:tcW w:w="1054" w:type="dxa"/>
+            <w:tcBorders>
+              <w:left w:val="single" w:sz="4" w:space="0" w:color="auto"/>
+              <w:bottom w:val="single" w:sz="2" w:space="0" w:color="auto"/>
+            </w:tcBorders>
+            <w:vAlign w:val="center"/>
+          </w:tcPr>
+          <w:p>
+            <w:pPr>
+              <w:spacing w:after="0"/>
+              <w:rPr>
+                <w:rFonts w:eastAsia="Calibri" w:cstheme="minorHAnsi"/>
+                <w:b/>
+                <w:bCs/>
+              </w:rPr>
+            </w:pPr>
+            <w:r>
+              <w:rPr>
+                <w:rFonts w:eastAsia="Calibri" w:cstheme="minorHAnsi"/>
+                <w:b/>
+                <w:bCs/>
+              </w:rPr>
+              <w:t>0,1</w:t>
+            </w:r>
+          </w:p>
+        </w:tc>
+      </w:tr>
+      <w:tr>
+        <w:tblPrEx>
+          <w:tblBorders>
+            <w:top w:val="single" w:sz="2" w:space="0" w:color="auto"/>
+            <w:left w:val="single" w:sz="2" w:space="0" w:color="auto"/>
+            <w:bottom w:val="single" w:sz="2" w:space="0" w:color="auto"/>
+            <w:right w:val="single" w:sz="2" w:space="0" w:color="auto"/>
+            <w:insideH w:val="none" w:sz="0" w:space="0" w:color="auto"/>
+            <w:insideV w:val="none" w:sz="0" w:space="0" w:color="auto"/>
+          </w:tblBorders>
+        </w:tblPrEx>
+        <w:trPr>
+          <w:jc w:val="center"/>
+        </w:trPr>
+        <w:tc>
+          <w:tcPr>
+            <w:tcW w:w="9482" w:type="dxa"/>
+            <w:gridSpan w:val="8"/>
+            <w:tcBorders>
+              <w:top w:val="single" w:sz="2" w:space="0" w:color="auto"/>
+              <w:bottom w:val="single" w:sz="2" w:space="0" w:color="000000"/>
+            </w:tcBorders>
+            <w:shd w:val="clear" w:color="auto" w:fill="C0C0C0"/>
+          </w:tcPr>
+          <w:p>
+            <w:pPr>
+              <w:spacing w:after="0"/>
+              <w:rPr>
+                <w:rFonts w:eastAsia="Calibri" w:cstheme="minorHAnsi"/>
+              </w:rPr>
+            </w:pPr>
+            <w:r>
+              <w:rPr>
+                <w:rFonts w:eastAsia="Calibri" w:cstheme="minorHAnsi"/>
+                <w:b/>
+                <w:bCs/>
+              </w:rPr>
+              <w:t>Goals</w:t>
+            </w:r>
+          </w:p>
+        </w:tc>
+      </w:tr>
+      <w:tr>
+        <w:tblPrEx>
+          <w:tblBorders>
+            <w:top w:val="single" w:sz="2" w:space="0" w:color="auto"/>
+            <w:left w:val="single" w:sz="2" w:space="0" w:color="auto"/>
+            <w:bottom w:val="single" w:sz="2" w:space="0" w:color="auto"/>
+            <w:right w:val="single" w:sz="2" w:space="0" w:color="auto"/>
+            <w:insideH w:val="none" w:sz="0" w:space="0" w:color="auto"/>
+            <w:insideV w:val="none" w:sz="0" w:space="0" w:color="auto"/>
+          </w:tblBorders>
+        </w:tblPrEx>
+        <w:trPr>
+          <w:trHeight w:val="1075"/>
+          <w:jc w:val="center"/>
+        </w:trPr>
+        <w:tc>
+          <w:tcPr>
+            <w:tcW w:w="9482" w:type="dxa"/>
+            <w:gridSpan w:val="8"/>
+            <w:tcBorders>
+              <w:top w:val="single" w:sz="2" w:space="0" w:color="000000"/>
+              <w:bottom w:val="single" w:sz="2" w:space="0" w:color="auto"/>
+            </w:tcBorders>
+          </w:tcPr>
+          <w:p>
+            <w:pPr>
+              <w:pStyle w:val="Listaszerbekezds"/>
+              <w:numPr>
+                <w:ilvl w:val="0"/>
+                <w:numId w:val="4"/>
+              </w:numPr>
+              <w:rPr>
+                <w:rFonts w:eastAsia="Calibri" w:cstheme="minorHAnsi"/>
+              </w:rPr>
+            </w:pPr>
+            <w:r>
+              <w:rPr>
+                <w:rFonts w:eastAsia="Calibri" w:cstheme="minorHAnsi"/>
+              </w:rPr>
+              <w:t xml:space="preserve">Lay down global information design principles </w:t>
+            </w:r>
+          </w:p>
+          <w:p>
+            <w:pPr>
+              <w:pStyle w:val="Listaszerbekezds"/>
+              <w:numPr>
+                <w:ilvl w:val="0"/>
+                <w:numId w:val="4"/>
+              </w:numPr>
+              <w:rPr>
+                <w:rFonts w:eastAsia="Calibri" w:cstheme="minorHAnsi"/>
+              </w:rPr>
+            </w:pPr>
+            <w:r>
+              <w:rPr>
+                <w:rFonts w:eastAsia="Calibri" w:cstheme="minorHAnsi"/>
+              </w:rPr>
+              <w:t>Construct</w:t>
+            </w:r>
+            <w:r>
+              <w:rPr>
+                <w:rFonts w:eastAsia="Calibri" w:cstheme="minorHAnsi"/>
+              </w:rPr>
+              <w:t xml:space="preserve"> product</w:t>
+            </w:r>
+            <w:r>
+              <w:rPr>
+                <w:rFonts w:eastAsia="Calibri" w:cstheme="minorHAnsi"/>
+              </w:rPr>
+              <w:t>'s information design</w:t>
+            </w:r>
+          </w:p>
+          <w:p>
+            <w:pPr>
+              <w:pStyle w:val="Listaszerbekezds"/>
+              <w:numPr>
+                <w:ilvl w:val="0"/>
+                <w:numId w:val="4"/>
+              </w:numPr>
+              <w:rPr>
+                <w:rFonts w:eastAsia="Calibri" w:cstheme="minorHAnsi"/>
+              </w:rPr>
+            </w:pPr>
+            <w:r>
+              <w:rPr>
+                <w:rFonts w:eastAsia="Calibri" w:cstheme="minorHAnsi"/>
+              </w:rPr>
+              <w:t>Modify the list of used technologies and development tools</w:t>
+            </w:r>
+          </w:p>
+        </w:tc>
+      </w:tr>
+      <w:tr>
+        <w:tblPrEx>
+          <w:tblBorders>
+            <w:top w:val="single" w:sz="2" w:space="0" w:color="auto"/>
+            <w:left w:val="single" w:sz="2" w:space="0" w:color="auto"/>
+            <w:bottom w:val="single" w:sz="2" w:space="0" w:color="auto"/>
+            <w:right w:val="single" w:sz="2" w:space="0" w:color="auto"/>
+            <w:insideH w:val="none" w:sz="0" w:space="0" w:color="auto"/>
+            <w:insideV w:val="none" w:sz="0" w:space="0" w:color="auto"/>
+          </w:tblBorders>
+        </w:tblPrEx>
+        <w:trPr>
+          <w:jc w:val="center"/>
+        </w:trPr>
+        <w:tc>
+          <w:tcPr>
+            <w:tcW w:w="9482" w:type="dxa"/>
+            <w:gridSpan w:val="8"/>
+            <w:tcBorders>
+              <w:top w:val="single" w:sz="2" w:space="0" w:color="auto"/>
+              <w:bottom w:val="single" w:sz="2" w:space="0" w:color="000000"/>
+            </w:tcBorders>
+            <w:shd w:val="clear" w:color="auto" w:fill="C0C0C0"/>
+          </w:tcPr>
+          <w:p>
+            <w:pPr>
+              <w:spacing w:after="0"/>
+              <w:rPr>
+                <w:rFonts w:eastAsia="Calibri" w:cstheme="minorHAnsi"/>
+              </w:rPr>
+            </w:pPr>
+            <w:r>
+              <w:rPr>
+                <w:rFonts w:eastAsia="Calibri" w:cstheme="minorHAnsi"/>
+                <w:b/>
+                <w:bCs/>
+              </w:rPr>
+              <w:t>Activity description</w:t>
+            </w:r>
+          </w:p>
+        </w:tc>
+      </w:tr>
+      <w:tr>
+        <w:tblPrEx>
+          <w:tblBorders>
+            <w:top w:val="single" w:sz="2" w:space="0" w:color="auto"/>
+            <w:left w:val="single" w:sz="2" w:space="0" w:color="auto"/>
+            <w:bottom w:val="single" w:sz="2" w:space="0" w:color="auto"/>
+            <w:right w:val="single" w:sz="2" w:space="0" w:color="auto"/>
+            <w:insideH w:val="none" w:sz="0" w:space="0" w:color="auto"/>
+            <w:insideV w:val="none" w:sz="0" w:space="0" w:color="auto"/>
+          </w:tblBorders>
+        </w:tblPrEx>
+        <w:trPr>
+          <w:trHeight w:val="1713"/>
+          <w:jc w:val="center"/>
+        </w:trPr>
+        <w:tc>
+          <w:tcPr>
+            <w:tcW w:w="9482" w:type="dxa"/>
+            <w:gridSpan w:val="8"/>
+            <w:tcBorders>
+              <w:top w:val="single" w:sz="2" w:space="0" w:color="000000"/>
+              <w:bottom w:val="single" w:sz="2" w:space="0" w:color="auto"/>
+            </w:tcBorders>
+          </w:tcPr>
+          <w:p>
+            <w:pPr>
+              <w:rPr>
+                <w:rFonts w:eastAsia="Calibri" w:cstheme="minorHAnsi"/>
+              </w:rPr>
+            </w:pPr>
+            <w:r>
+              <w:rPr>
+                <w:rFonts w:eastAsia="Calibri" w:cstheme="minorHAnsi"/>
+              </w:rPr>
+              <w:t>Members of the project meet to create the foundation of the project's information design. The main problem to solve here is how to design the product to attract more users. Develop or choose proper</w:t>
+            </w:r>
+            <w:r>
+              <w:rPr>
+                <w:rFonts w:eastAsia="Calibri" w:cstheme="minorHAnsi"/>
+              </w:rPr>
+              <w:t xml:space="preserve"> </w:t>
+            </w:r>
+            <w:r>
+              <w:rPr>
+                <w:rFonts w:eastAsia="Calibri" w:cstheme="minorHAnsi"/>
+              </w:rPr>
+              <w:t>methods</w:t>
+            </w:r>
+            <w:r>
+              <w:rPr>
+                <w:rFonts w:eastAsia="Calibri" w:cstheme="minorHAnsi"/>
+              </w:rPr>
+              <w:t>, best practises</w:t>
+            </w:r>
+            <w:r>
+              <w:rPr>
+                <w:rFonts w:eastAsia="Calibri" w:cstheme="minorHAnsi"/>
+              </w:rPr>
+              <w:t xml:space="preserve"> to ensure user engagement with the final product. </w:t>
+            </w:r>
+            <w:r>
+              <w:rPr>
+                <w:rFonts w:eastAsia="Calibri" w:cstheme="minorHAnsi"/>
+              </w:rPr>
+              <w:t>According to the previous subprocess modify the</w:t>
+            </w:r>
+            <w:r>
+              <w:rPr>
+                <w:rFonts w:eastAsia="Calibri" w:cstheme="minorHAnsi"/>
+              </w:rPr>
+              <w:t xml:space="preserve"> list of the required </w:t>
+            </w:r>
+            <w:r>
+              <w:rPr>
+                <w:rFonts w:eastAsia="Calibri" w:cstheme="minorHAnsi"/>
+              </w:rPr>
+              <w:t>technologies and e</w:t>
+            </w:r>
+            <w:r>
+              <w:rPr>
+                <w:rFonts w:eastAsia="Calibri" w:cstheme="minorHAnsi"/>
+              </w:rPr>
+              <w:t>xpand the products feature toward the desired outcome.</w:t>
+            </w:r>
+          </w:p>
+        </w:tc>
+      </w:tr>
+      <w:tr>
+        <w:tblPrEx>
+          <w:tblBorders>
+            <w:top w:val="single" w:sz="2" w:space="0" w:color="auto"/>
+            <w:left w:val="single" w:sz="2" w:space="0" w:color="auto"/>
+            <w:bottom w:val="single" w:sz="2" w:space="0" w:color="auto"/>
+            <w:right w:val="single" w:sz="2" w:space="0" w:color="auto"/>
+            <w:insideH w:val="none" w:sz="0" w:space="0" w:color="auto"/>
+            <w:insideV w:val="none" w:sz="0" w:space="0" w:color="auto"/>
+          </w:tblBorders>
+        </w:tblPrEx>
+        <w:trPr>
+          <w:trHeight w:val="359"/>
+          <w:jc w:val="center"/>
+        </w:trPr>
+        <w:tc>
+          <w:tcPr>
+            <w:tcW w:w="9482" w:type="dxa"/>
+            <w:gridSpan w:val="8"/>
+            <w:tcBorders>
+              <w:top w:val="single" w:sz="2" w:space="0" w:color="auto"/>
+              <w:bottom w:val="single" w:sz="2" w:space="0" w:color="000000"/>
+            </w:tcBorders>
+            <w:shd w:val="clear" w:color="auto" w:fill="C0C0C0"/>
+          </w:tcPr>
+          <w:p>
+            <w:pPr>
+              <w:spacing w:after="0"/>
+              <w:rPr>
+                <w:rFonts w:eastAsia="Calibri" w:cstheme="minorHAnsi"/>
+              </w:rPr>
+            </w:pPr>
+            <w:r>
+              <w:rPr>
+                <w:rFonts w:eastAsia="Calibri" w:cstheme="minorHAnsi"/>
+                <w:b/>
+                <w:bCs/>
+              </w:rPr>
+              <w:t xml:space="preserve">Dependencies and limitations </w:t>
+            </w:r>
+          </w:p>
+        </w:tc>
+      </w:tr>
+      <w:tr>
+        <w:tblPrEx>
+          <w:tblBorders>
+            <w:top w:val="single" w:sz="2" w:space="0" w:color="auto"/>
+            <w:left w:val="single" w:sz="2" w:space="0" w:color="auto"/>
+            <w:bottom w:val="single" w:sz="2" w:space="0" w:color="auto"/>
+            <w:right w:val="single" w:sz="2" w:space="0" w:color="auto"/>
+            <w:insideH w:val="none" w:sz="0" w:space="0" w:color="auto"/>
+            <w:insideV w:val="none" w:sz="0" w:space="0" w:color="auto"/>
+          </w:tblBorders>
+        </w:tblPrEx>
+        <w:trPr>
+          <w:trHeight w:val="1485"/>
+          <w:jc w:val="center"/>
+        </w:trPr>
+        <w:tc>
+          <w:tcPr>
+            <w:tcW w:w="9482" w:type="dxa"/>
+            <w:gridSpan w:val="8"/>
+            <w:tcBorders>
+              <w:top w:val="single" w:sz="2" w:space="0" w:color="000000"/>
+              <w:bottom w:val="single" w:sz="2" w:space="0" w:color="auto"/>
+            </w:tcBorders>
+          </w:tcPr>
+          <w:p>
+            <w:pPr>
+              <w:rPr>
+                <w:rFonts w:eastAsia="Calibri" w:cstheme="minorHAnsi"/>
+              </w:rPr>
+            </w:pPr>
+            <w:r>
+              <w:rPr>
+                <w:rFonts w:eastAsia="Calibri" w:cstheme="minorHAnsi"/>
+              </w:rPr>
+              <w:t>Activity A4</w:t>
+            </w:r>
+            <w:r>
+              <w:rPr>
+                <w:rFonts w:eastAsia="Calibri" w:cstheme="minorHAnsi"/>
+              </w:rPr>
+              <w:t xml:space="preserve"> foll</w:t>
+            </w:r>
+            <w:r>
+              <w:rPr>
+                <w:rFonts w:eastAsia="Calibri" w:cstheme="minorHAnsi"/>
+              </w:rPr>
+              <w:t>owing directly the activities A3</w:t>
+            </w:r>
+            <w:r>
+              <w:rPr>
+                <w:rFonts w:eastAsia="Calibri" w:cstheme="minorHAnsi"/>
+              </w:rPr>
+              <w:t>.</w:t>
+            </w:r>
+            <w:r>
+              <w:rPr>
+                <w:rFonts w:eastAsia="Calibri" w:cstheme="minorHAnsi"/>
+              </w:rPr>
+              <w:t xml:space="preserve"> This activity is on the critical path.</w:t>
+            </w:r>
+          </w:p>
+        </w:tc>
+      </w:tr>
+      <w:tr>
+        <w:tblPrEx>
+          <w:tblBorders>
+            <w:top w:val="single" w:sz="2" w:space="0" w:color="auto"/>
+            <w:left w:val="single" w:sz="2" w:space="0" w:color="auto"/>
+            <w:bottom w:val="single" w:sz="2" w:space="0" w:color="auto"/>
+            <w:right w:val="single" w:sz="2" w:space="0" w:color="auto"/>
+            <w:insideH w:val="none" w:sz="0" w:space="0" w:color="auto"/>
+            <w:insideV w:val="none" w:sz="0" w:space="0" w:color="auto"/>
+          </w:tblBorders>
+        </w:tblPrEx>
+        <w:trPr>
+          <w:jc w:val="center"/>
+        </w:trPr>
+        <w:tc>
+          <w:tcPr>
+            <w:tcW w:w="9482" w:type="dxa"/>
+            <w:gridSpan w:val="8"/>
+            <w:tcBorders>
+              <w:top w:val="single" w:sz="2" w:space="0" w:color="auto"/>
+              <w:bottom w:val="single" w:sz="2" w:space="0" w:color="000000"/>
+            </w:tcBorders>
+            <w:shd w:val="clear" w:color="auto" w:fill="C0C0C0"/>
+          </w:tcPr>
+          <w:p>
+            <w:pPr>
+              <w:spacing w:after="0"/>
+              <w:rPr>
+                <w:rFonts w:eastAsia="Calibri" w:cstheme="minorHAnsi"/>
+              </w:rPr>
+            </w:pPr>
+            <w:r>
+              <w:rPr>
+                <w:rFonts w:eastAsia="Calibri" w:cstheme="minorHAnsi"/>
+                <w:b/>
+                <w:bCs/>
+              </w:rPr>
+              <w:t xml:space="preserve">Results </w:t>
+            </w:r>
+          </w:p>
+        </w:tc>
+      </w:tr>
+      <w:tr>
+        <w:tblPrEx>
+          <w:tblBorders>
+            <w:top w:val="single" w:sz="2" w:space="0" w:color="auto"/>
+            <w:left w:val="single" w:sz="2" w:space="0" w:color="auto"/>
+            <w:bottom w:val="single" w:sz="2" w:space="0" w:color="auto"/>
+            <w:right w:val="single" w:sz="2" w:space="0" w:color="auto"/>
+            <w:insideH w:val="none" w:sz="0" w:space="0" w:color="auto"/>
+            <w:insideV w:val="none" w:sz="0" w:space="0" w:color="auto"/>
+          </w:tblBorders>
+        </w:tblPrEx>
+        <w:trPr>
+          <w:trHeight w:val="1271"/>
+          <w:jc w:val="center"/>
+        </w:trPr>
+        <w:tc>
+          <w:tcPr>
+            <w:tcW w:w="9482" w:type="dxa"/>
+            <w:gridSpan w:val="8"/>
+            <w:tcBorders>
+              <w:top w:val="single" w:sz="2" w:space="0" w:color="000000"/>
+              <w:bottom w:val="single" w:sz="2" w:space="0" w:color="auto"/>
+            </w:tcBorders>
+          </w:tcPr>
+          <w:p>
+            <w:pPr>
+              <w:rPr>
+                <w:rFonts w:eastAsia="Calibri" w:cstheme="minorHAnsi"/>
+              </w:rPr>
+            </w:pPr>
+            <w:r>
+              <w:rPr>
+                <w:rFonts w:eastAsia="Calibri" w:cstheme="minorHAnsi"/>
+              </w:rPr>
+              <w:t>A better product specification.</w:t>
+            </w:r>
+            <w:r>
+              <w:rPr>
+                <w:rFonts w:eastAsia="Calibri" w:cstheme="minorHAnsi"/>
+              </w:rPr>
+              <w:t xml:space="preserve"> </w:t>
+            </w:r>
+          </w:p>
+        </w:tc>
+      </w:tr>
+    </w:tbl>
+    <w:p/>
+    <w:p>
+      <w:r>
+        <w:br w:type="page"/>
+      </w:r>
+    </w:p>
+    <w:tbl>
+      <w:tblPr>
+        <w:tblW w:w="9482" w:type="dxa"/>
+        <w:jc w:val="center"/>
+        <w:tblBorders>
+          <w:top w:val="single" w:sz="2" w:space="0" w:color="000000"/>
+          <w:left w:val="single" w:sz="2" w:space="0" w:color="000000"/>
+          <w:bottom w:val="single" w:sz="2" w:space="0" w:color="000000"/>
+          <w:right w:val="single" w:sz="2" w:space="0" w:color="000000"/>
+          <w:insideH w:val="single" w:sz="2" w:space="0" w:color="000000"/>
+          <w:insideV w:val="single" w:sz="2" w:space="0" w:color="000000"/>
+        </w:tblBorders>
+        <w:tblLayout w:type="fixed"/>
+        <w:tblLook w:val="0000" w:firstRow="0" w:lastRow="0" w:firstColumn="0" w:lastColumn="0" w:noHBand="0" w:noVBand="0"/>
+      </w:tblPr>
+      <w:tblGrid>
+        <w:gridCol w:w="1482"/>
+        <w:gridCol w:w="851"/>
+        <w:gridCol w:w="1134"/>
+        <w:gridCol w:w="1275"/>
+        <w:gridCol w:w="1134"/>
+        <w:gridCol w:w="1276"/>
+        <w:gridCol w:w="1276"/>
+        <w:gridCol w:w="1054"/>
+      </w:tblGrid>
+      <w:tr>
+        <w:trPr>
+          <w:cantSplit/>
+          <w:trHeight w:val="418"/>
+          <w:jc w:val="center"/>
+        </w:trPr>
+        <w:tc>
+          <w:tcPr>
+            <w:tcW w:w="9482" w:type="dxa"/>
+            <w:gridSpan w:val="8"/>
+            <w:shd w:val="clear" w:color="auto" w:fill="365F91" w:themeFill="accent1" w:themeFillShade="BF"/>
+            <w:vAlign w:val="center"/>
+          </w:tcPr>
+          <w:p>
+            <w:pPr>
+              <w:spacing w:after="0"/>
+              <w:jc w:val="center"/>
+              <w:rPr>
+                <w:rFonts w:eastAsia="Calibri" w:cstheme="minorHAnsi"/>
+                <w:b/>
+                <w:bCs/>
+              </w:rPr>
+            </w:pPr>
+            <w:r>
+              <w:rPr>
+                <w:rFonts w:eastAsia="Calibri" w:cstheme="minorHAnsi"/>
+                <w:b/>
+                <w:bCs/>
+              </w:rPr>
+              <w:lastRenderedPageBreak/>
+              <w:t>Table of activities</w:t>
+            </w:r>
+          </w:p>
+        </w:tc>
+      </w:tr>
+      <w:tr>
+        <w:tblPrEx>
+          <w:tblBorders>
+            <w:top w:val="single" w:sz="2" w:space="0" w:color="auto"/>
+            <w:left w:val="single" w:sz="2" w:space="0" w:color="auto"/>
+            <w:bottom w:val="single" w:sz="2" w:space="0" w:color="auto"/>
+            <w:right w:val="single" w:sz="2" w:space="0" w:color="auto"/>
+            <w:insideH w:val="single" w:sz="2" w:space="0" w:color="auto"/>
+            <w:insideV w:val="single" w:sz="2" w:space="0" w:color="auto"/>
+          </w:tblBorders>
+        </w:tblPrEx>
+        <w:trPr>
+          <w:cantSplit/>
+          <w:trHeight w:val="434"/>
+          <w:jc w:val="center"/>
+        </w:trPr>
+        <w:tc>
+          <w:tcPr>
+            <w:tcW w:w="1482" w:type="dxa"/>
+            <w:vAlign w:val="center"/>
+          </w:tcPr>
+          <w:p>
+            <w:pPr>
+              <w:spacing w:after="0"/>
+              <w:rPr>
+                <w:rFonts w:eastAsia="Calibri" w:cstheme="minorHAnsi"/>
+                <w:b/>
+                <w:bCs/>
+              </w:rPr>
+            </w:pPr>
+            <w:r>
+              <w:rPr>
+                <w:rFonts w:eastAsia="Calibri" w:cstheme="minorHAnsi"/>
+                <w:b/>
+                <w:bCs/>
+              </w:rPr>
+              <w:t>Activity mark:</w:t>
+            </w:r>
+          </w:p>
+        </w:tc>
+        <w:tc>
+          <w:tcPr>
+            <w:tcW w:w="851" w:type="dxa"/>
+            <w:vAlign w:val="center"/>
+          </w:tcPr>
+          <w:p>
+            <w:pPr>
+              <w:spacing w:after="0"/>
+              <w:rPr>
+                <w:rFonts w:eastAsia="Calibri" w:cstheme="minorHAnsi"/>
+                <w:b/>
+                <w:bCs/>
+              </w:rPr>
+            </w:pPr>
+            <w:r>
+              <w:rPr>
+                <w:rFonts w:eastAsia="Calibri" w:cstheme="minorHAnsi"/>
+                <w:b/>
+                <w:bCs/>
+              </w:rPr>
+              <w:t>A</w:t>
+            </w:r>
+            <w:r>
+              <w:rPr>
+                <w:rFonts w:eastAsia="Calibri" w:cstheme="minorHAnsi"/>
+                <w:b/>
+                <w:bCs/>
+              </w:rPr>
+              <w:t>5</w:t>
+            </w:r>
+          </w:p>
+        </w:tc>
+        <w:tc>
+          <w:tcPr>
+            <w:tcW w:w="1134" w:type="dxa"/>
+            <w:vAlign w:val="center"/>
+          </w:tcPr>
+          <w:p>
+            <w:pPr>
+              <w:spacing w:after="0"/>
+              <w:rPr>
+                <w:rFonts w:eastAsia="Calibri" w:cstheme="minorHAnsi"/>
+                <w:b/>
+                <w:bCs/>
+              </w:rPr>
+            </w:pPr>
+            <w:r>
+              <w:rPr>
+                <w:rFonts w:eastAsia="Calibri" w:cstheme="minorHAnsi"/>
+                <w:b/>
+                <w:bCs/>
+              </w:rPr>
+              <w:t>Beginning date</w:t>
+            </w:r>
+          </w:p>
+        </w:tc>
+        <w:tc>
+          <w:tcPr>
+            <w:tcW w:w="1275" w:type="dxa"/>
+            <w:vAlign w:val="center"/>
+          </w:tcPr>
+          <w:p>
+            <w:pPr>
+              <w:spacing w:after="0"/>
+              <w:rPr>
+                <w:rFonts w:eastAsia="Calibri" w:cstheme="minorHAnsi"/>
+                <w:b/>
+                <w:bCs/>
+              </w:rPr>
+            </w:pPr>
+            <w:r>
+              <w:rPr>
+                <w:rFonts w:eastAsia="Calibri" w:cstheme="minorHAnsi"/>
+                <w:b/>
+                <w:bCs/>
+              </w:rPr>
+              <w:t>9</w:t>
+            </w:r>
+            <w:r>
+              <w:rPr>
+                <w:rFonts w:eastAsia="Calibri" w:cstheme="minorHAnsi"/>
+                <w:b/>
+                <w:bCs/>
+              </w:rPr>
+              <w:t>.11.2016</w:t>
+            </w:r>
+          </w:p>
+        </w:tc>
+        <w:tc>
+          <w:tcPr>
+            <w:tcW w:w="1134" w:type="dxa"/>
+            <w:vAlign w:val="center"/>
+          </w:tcPr>
+          <w:p>
+            <w:pPr>
+              <w:spacing w:after="0"/>
+              <w:rPr>
+                <w:rFonts w:eastAsia="Calibri" w:cstheme="minorHAnsi"/>
+                <w:b/>
+                <w:bCs/>
+              </w:rPr>
+            </w:pPr>
+            <w:r>
+              <w:rPr>
+                <w:rFonts w:eastAsia="Calibri" w:cstheme="minorHAnsi"/>
+                <w:b/>
+                <w:bCs/>
+              </w:rPr>
+              <w:t>End date</w:t>
+            </w:r>
+          </w:p>
+        </w:tc>
+        <w:tc>
+          <w:tcPr>
+            <w:tcW w:w="1276" w:type="dxa"/>
+            <w:vAlign w:val="center"/>
+          </w:tcPr>
+          <w:p>
+            <w:pPr>
+              <w:spacing w:after="0"/>
+              <w:rPr>
+                <w:rFonts w:eastAsia="Calibri" w:cstheme="minorHAnsi"/>
+                <w:b/>
+                <w:bCs/>
+              </w:rPr>
+            </w:pPr>
+            <w:r>
+              <w:rPr>
+                <w:rFonts w:eastAsia="Calibri" w:cstheme="minorHAnsi"/>
+                <w:b/>
+                <w:bCs/>
+              </w:rPr>
+              <w:t>13</w:t>
+            </w:r>
+            <w:r>
+              <w:rPr>
+                <w:rFonts w:eastAsia="Calibri" w:cstheme="minorHAnsi"/>
+                <w:b/>
+                <w:bCs/>
+              </w:rPr>
+              <w:t>.11.2016</w:t>
+            </w:r>
+          </w:p>
+        </w:tc>
+        <w:tc>
+          <w:tcPr>
+            <w:tcW w:w="1276" w:type="dxa"/>
+            <w:vAlign w:val="center"/>
+          </w:tcPr>
+          <w:p>
+            <w:pPr>
+              <w:spacing w:after="0"/>
+              <w:rPr>
+                <w:rFonts w:eastAsia="Calibri" w:cstheme="minorHAnsi"/>
+                <w:b/>
+                <w:bCs/>
+              </w:rPr>
+            </w:pPr>
+            <w:r>
+              <w:rPr>
+                <w:rFonts w:eastAsia="Calibri" w:cstheme="minorHAnsi"/>
+                <w:b/>
+                <w:bCs/>
+              </w:rPr>
+              <w:t>Duration</w:t>
+            </w:r>
+          </w:p>
+        </w:tc>
+        <w:tc>
+          <w:tcPr>
+            <w:tcW w:w="1054" w:type="dxa"/>
+            <w:vAlign w:val="center"/>
+          </w:tcPr>
+          <w:p>
+            <w:pPr>
+              <w:spacing w:after="0"/>
+              <w:rPr>
+                <w:rFonts w:eastAsia="Calibri" w:cstheme="minorHAnsi"/>
+                <w:b/>
+                <w:bCs/>
+              </w:rPr>
+            </w:pPr>
+            <w:r>
+              <w:rPr>
+                <w:rFonts w:eastAsia="Calibri" w:cstheme="minorHAnsi"/>
+                <w:b/>
+                <w:bCs/>
+              </w:rPr>
+              <w:t>5</w:t>
+            </w:r>
+          </w:p>
+        </w:tc>
+      </w:tr>
+      <w:tr>
+        <w:tblPrEx>
+          <w:tblBorders>
+            <w:top w:val="single" w:sz="2" w:space="0" w:color="auto"/>
+            <w:left w:val="single" w:sz="2" w:space="0" w:color="auto"/>
+            <w:bottom w:val="single" w:sz="2" w:space="0" w:color="auto"/>
+            <w:right w:val="single" w:sz="2" w:space="0" w:color="auto"/>
+            <w:insideH w:val="single" w:sz="2" w:space="0" w:color="auto"/>
+            <w:insideV w:val="single" w:sz="2" w:space="0" w:color="auto"/>
+          </w:tblBorders>
+        </w:tblPrEx>
+        <w:trPr>
+          <w:cantSplit/>
+          <w:trHeight w:val="340"/>
+          <w:jc w:val="center"/>
+        </w:trPr>
+        <w:tc>
+          <w:tcPr>
+            <w:tcW w:w="1482" w:type="dxa"/>
+            <w:tcBorders>
+              <w:bottom w:val="single" w:sz="2" w:space="0" w:color="auto"/>
+            </w:tcBorders>
+            <w:vAlign w:val="center"/>
+          </w:tcPr>
+          <w:p>
+            <w:pPr>
+              <w:spacing w:after="0"/>
+              <w:rPr>
+                <w:rFonts w:eastAsia="Calibri" w:cstheme="minorHAnsi"/>
+                <w:b/>
+                <w:bCs/>
+              </w:rPr>
+            </w:pPr>
+            <w:r>
+              <w:rPr>
+                <w:rFonts w:eastAsia="Calibri" w:cstheme="minorHAnsi"/>
+                <w:b/>
+                <w:bCs/>
+              </w:rPr>
+              <w:t>Activity title:</w:t>
+            </w:r>
+          </w:p>
+        </w:tc>
+        <w:tc>
+          <w:tcPr>
+            <w:tcW w:w="5670" w:type="dxa"/>
+            <w:gridSpan w:val="5"/>
+            <w:tcBorders>
+              <w:bottom w:val="single" w:sz="2" w:space="0" w:color="auto"/>
+              <w:right w:val="single" w:sz="4" w:space="0" w:color="auto"/>
+            </w:tcBorders>
+            <w:vAlign w:val="center"/>
+          </w:tcPr>
+          <w:p>
+            <w:pPr>
+              <w:spacing w:after="0"/>
+              <w:rPr>
+                <w:rFonts w:eastAsia="Calibri" w:cstheme="minorHAnsi"/>
+                <w:b/>
+                <w:bCs/>
+              </w:rPr>
+            </w:pPr>
+            <w:r>
+              <w:rPr>
+                <w:rFonts w:eastAsia="Calibri" w:cstheme="minorHAnsi"/>
+                <w:b/>
+                <w:bCs/>
+              </w:rPr>
+              <w:t>Tutorial development</w:t>
+            </w:r>
+          </w:p>
+        </w:tc>
+        <w:tc>
+          <w:tcPr>
+            <w:tcW w:w="1276" w:type="dxa"/>
+            <w:tcBorders>
+              <w:left w:val="single" w:sz="4" w:space="0" w:color="auto"/>
+              <w:bottom w:val="single" w:sz="2" w:space="0" w:color="auto"/>
+            </w:tcBorders>
+            <w:vAlign w:val="center"/>
+          </w:tcPr>
+          <w:p>
+            <w:pPr>
+              <w:spacing w:after="0"/>
+              <w:rPr>
+                <w:rFonts w:eastAsia="Calibri" w:cstheme="minorHAnsi"/>
+                <w:b/>
+                <w:bCs/>
+              </w:rPr>
+            </w:pPr>
+            <w:r>
+              <w:rPr>
+                <w:rFonts w:eastAsia="Calibri" w:cstheme="minorHAnsi"/>
+                <w:b/>
+                <w:bCs/>
+              </w:rPr>
+              <w:t>Activity scope</w:t>
+            </w:r>
+          </w:p>
+        </w:tc>
+        <w:tc>
+          <w:tcPr>
+            <w:tcW w:w="1054" w:type="dxa"/>
+            <w:tcBorders>
+              <w:left w:val="single" w:sz="4" w:space="0" w:color="auto"/>
+              <w:bottom w:val="single" w:sz="2" w:space="0" w:color="auto"/>
+            </w:tcBorders>
+            <w:vAlign w:val="center"/>
+          </w:tcPr>
+          <w:p>
+            <w:pPr>
+              <w:spacing w:after="0"/>
+              <w:rPr>
+                <w:rFonts w:eastAsia="Calibri" w:cstheme="minorHAnsi"/>
+                <w:b/>
+                <w:bCs/>
+              </w:rPr>
+            </w:pPr>
+            <w:r>
+              <w:rPr>
+                <w:rFonts w:eastAsia="Calibri" w:cstheme="minorHAnsi"/>
+                <w:b/>
+                <w:bCs/>
+              </w:rPr>
+              <w:t>0,1</w:t>
+            </w:r>
+          </w:p>
+        </w:tc>
+      </w:tr>
+      <w:tr>
+        <w:tblPrEx>
+          <w:tblBorders>
+            <w:top w:val="single" w:sz="2" w:space="0" w:color="auto"/>
+            <w:left w:val="single" w:sz="2" w:space="0" w:color="auto"/>
+            <w:bottom w:val="single" w:sz="2" w:space="0" w:color="auto"/>
+            <w:right w:val="single" w:sz="2" w:space="0" w:color="auto"/>
+            <w:insideH w:val="none" w:sz="0" w:space="0" w:color="auto"/>
+            <w:insideV w:val="none" w:sz="0" w:space="0" w:color="auto"/>
+          </w:tblBorders>
+        </w:tblPrEx>
+        <w:trPr>
+          <w:jc w:val="center"/>
+        </w:trPr>
+        <w:tc>
+          <w:tcPr>
+            <w:tcW w:w="9482" w:type="dxa"/>
+            <w:gridSpan w:val="8"/>
+            <w:tcBorders>
+              <w:top w:val="single" w:sz="2" w:space="0" w:color="auto"/>
+              <w:bottom w:val="single" w:sz="2" w:space="0" w:color="000000"/>
+            </w:tcBorders>
+            <w:shd w:val="clear" w:color="auto" w:fill="C0C0C0"/>
+          </w:tcPr>
+          <w:p>
+            <w:pPr>
+              <w:spacing w:after="0"/>
+              <w:rPr>
+                <w:rFonts w:eastAsia="Calibri" w:cstheme="minorHAnsi"/>
+              </w:rPr>
+            </w:pPr>
+            <w:r>
+              <w:rPr>
+                <w:rFonts w:eastAsia="Calibri" w:cstheme="minorHAnsi"/>
+                <w:b/>
+                <w:bCs/>
+              </w:rPr>
+              <w:t>Goals</w:t>
+            </w:r>
+          </w:p>
+        </w:tc>
+      </w:tr>
+      <w:tr>
+        <w:tblPrEx>
+          <w:tblBorders>
+            <w:top w:val="single" w:sz="2" w:space="0" w:color="auto"/>
+            <w:left w:val="single" w:sz="2" w:space="0" w:color="auto"/>
+            <w:bottom w:val="single" w:sz="2" w:space="0" w:color="auto"/>
+            <w:right w:val="single" w:sz="2" w:space="0" w:color="auto"/>
+            <w:insideH w:val="none" w:sz="0" w:space="0" w:color="auto"/>
+            <w:insideV w:val="none" w:sz="0" w:space="0" w:color="auto"/>
+          </w:tblBorders>
+        </w:tblPrEx>
+        <w:trPr>
+          <w:trHeight w:val="1075"/>
+          <w:jc w:val="center"/>
+        </w:trPr>
+        <w:tc>
+          <w:tcPr>
+            <w:tcW w:w="9482" w:type="dxa"/>
+            <w:gridSpan w:val="8"/>
+            <w:tcBorders>
+              <w:top w:val="single" w:sz="2" w:space="0" w:color="000000"/>
+              <w:bottom w:val="single" w:sz="2" w:space="0" w:color="auto"/>
+            </w:tcBorders>
+          </w:tcPr>
+          <w:p>
+            <w:pPr>
+              <w:pStyle w:val="Listaszerbekezds"/>
+              <w:numPr>
+                <w:ilvl w:val="0"/>
+                <w:numId w:val="5"/>
+              </w:numPr>
+              <w:rPr>
+                <w:rFonts w:eastAsia="Calibri" w:cstheme="minorHAnsi"/>
+              </w:rPr>
+            </w:pPr>
+            <w:r>
+              <w:rPr>
+                <w:rFonts w:eastAsia="Calibri" w:cstheme="minorHAnsi"/>
+              </w:rPr>
+              <w:t>Make a detailed plan for the tutorial</w:t>
+            </w:r>
+          </w:p>
+          <w:p>
+            <w:pPr>
+              <w:pStyle w:val="Listaszerbekezds"/>
+              <w:numPr>
+                <w:ilvl w:val="0"/>
+                <w:numId w:val="5"/>
+              </w:numPr>
+              <w:rPr>
+                <w:rFonts w:eastAsia="Calibri" w:cstheme="minorHAnsi"/>
+              </w:rPr>
+            </w:pPr>
+            <w:r>
+              <w:rPr>
+                <w:rFonts w:eastAsia="Calibri" w:cstheme="minorHAnsi"/>
+              </w:rPr>
+              <w:t>Implement the defined introduction</w:t>
+            </w:r>
+          </w:p>
+          <w:p>
+            <w:pPr>
+              <w:pStyle w:val="Listaszerbekezds"/>
+              <w:numPr>
+                <w:ilvl w:val="0"/>
+                <w:numId w:val="5"/>
+              </w:numPr>
+              <w:rPr>
+                <w:rFonts w:eastAsia="Calibri" w:cstheme="minorHAnsi"/>
+              </w:rPr>
+            </w:pPr>
+            <w:r>
+              <w:rPr>
+                <w:rFonts w:eastAsia="Calibri" w:cstheme="minorHAnsi"/>
+              </w:rPr>
+              <w:t>Test the resulting subproduct</w:t>
+            </w:r>
+          </w:p>
+        </w:tc>
+      </w:tr>
+      <w:tr>
+        <w:tblPrEx>
+          <w:tblBorders>
+            <w:top w:val="single" w:sz="2" w:space="0" w:color="auto"/>
+            <w:left w:val="single" w:sz="2" w:space="0" w:color="auto"/>
+            <w:bottom w:val="single" w:sz="2" w:space="0" w:color="auto"/>
+            <w:right w:val="single" w:sz="2" w:space="0" w:color="auto"/>
+            <w:insideH w:val="none" w:sz="0" w:space="0" w:color="auto"/>
+            <w:insideV w:val="none" w:sz="0" w:space="0" w:color="auto"/>
+          </w:tblBorders>
+        </w:tblPrEx>
+        <w:trPr>
+          <w:jc w:val="center"/>
+        </w:trPr>
+        <w:tc>
+          <w:tcPr>
+            <w:tcW w:w="9482" w:type="dxa"/>
+            <w:gridSpan w:val="8"/>
+            <w:tcBorders>
+              <w:top w:val="single" w:sz="2" w:space="0" w:color="auto"/>
+              <w:bottom w:val="single" w:sz="2" w:space="0" w:color="000000"/>
+            </w:tcBorders>
+            <w:shd w:val="clear" w:color="auto" w:fill="C0C0C0"/>
+          </w:tcPr>
+          <w:p>
+            <w:pPr>
+              <w:spacing w:after="0"/>
+              <w:rPr>
+                <w:rFonts w:eastAsia="Calibri" w:cstheme="minorHAnsi"/>
+              </w:rPr>
+            </w:pPr>
+            <w:r>
+              <w:rPr>
+                <w:rFonts w:eastAsia="Calibri" w:cstheme="minorHAnsi"/>
+                <w:b/>
+                <w:bCs/>
+              </w:rPr>
+              <w:t>Activity description</w:t>
+            </w:r>
+          </w:p>
+        </w:tc>
+      </w:tr>
+      <w:tr>
+        <w:tblPrEx>
+          <w:tblBorders>
+            <w:top w:val="single" w:sz="2" w:space="0" w:color="auto"/>
+            <w:left w:val="single" w:sz="2" w:space="0" w:color="auto"/>
+            <w:bottom w:val="single" w:sz="2" w:space="0" w:color="auto"/>
+            <w:right w:val="single" w:sz="2" w:space="0" w:color="auto"/>
+            <w:insideH w:val="none" w:sz="0" w:space="0" w:color="auto"/>
+            <w:insideV w:val="none" w:sz="0" w:space="0" w:color="auto"/>
+          </w:tblBorders>
+        </w:tblPrEx>
+        <w:trPr>
+          <w:trHeight w:val="1713"/>
+          <w:jc w:val="center"/>
+        </w:trPr>
+        <w:tc>
+          <w:tcPr>
+            <w:tcW w:w="9482" w:type="dxa"/>
+            <w:gridSpan w:val="8"/>
+            <w:tcBorders>
+              <w:top w:val="single" w:sz="2" w:space="0" w:color="000000"/>
+              <w:bottom w:val="single" w:sz="2" w:space="0" w:color="auto"/>
+            </w:tcBorders>
+          </w:tcPr>
+          <w:p>
+            <w:pPr>
+              <w:rPr>
+                <w:rFonts w:eastAsia="Calibri" w:cstheme="minorHAnsi"/>
+              </w:rPr>
+            </w:pPr>
+            <w:r>
+              <w:rPr>
+                <w:rFonts w:eastAsia="Calibri" w:cstheme="minorHAnsi"/>
+              </w:rPr>
+              <w:t xml:space="preserve">During plannig, implementation and testing the team focuses on to make this process result comprehensive and informative. The actions will be taken are contain choose a proper environment for the tutorial, determine it's depth, make a linear eventline in consideration of the essence of the subproduct purpose. </w:t>
+            </w:r>
+            <w:r>
+              <w:rPr>
+                <w:rFonts w:eastAsia="Calibri" w:cstheme="minorHAnsi"/>
+              </w:rPr>
+              <w:t xml:space="preserve">Implementation and testing follows the design process. </w:t>
+            </w:r>
+          </w:p>
+        </w:tc>
+      </w:tr>
+      <w:tr>
+        <w:tblPrEx>
+          <w:tblBorders>
+            <w:top w:val="single" w:sz="2" w:space="0" w:color="auto"/>
+            <w:left w:val="single" w:sz="2" w:space="0" w:color="auto"/>
+            <w:bottom w:val="single" w:sz="2" w:space="0" w:color="auto"/>
+            <w:right w:val="single" w:sz="2" w:space="0" w:color="auto"/>
+            <w:insideH w:val="none" w:sz="0" w:space="0" w:color="auto"/>
+            <w:insideV w:val="none" w:sz="0" w:space="0" w:color="auto"/>
+          </w:tblBorders>
+        </w:tblPrEx>
+        <w:trPr>
+          <w:trHeight w:val="359"/>
+          <w:jc w:val="center"/>
+        </w:trPr>
+        <w:tc>
+          <w:tcPr>
+            <w:tcW w:w="9482" w:type="dxa"/>
+            <w:gridSpan w:val="8"/>
+            <w:tcBorders>
+              <w:top w:val="single" w:sz="2" w:space="0" w:color="auto"/>
+              <w:bottom w:val="single" w:sz="2" w:space="0" w:color="000000"/>
+            </w:tcBorders>
+            <w:shd w:val="clear" w:color="auto" w:fill="C0C0C0"/>
+          </w:tcPr>
+          <w:p>
+            <w:pPr>
+              <w:spacing w:after="0"/>
+              <w:rPr>
+                <w:rFonts w:eastAsia="Calibri" w:cstheme="minorHAnsi"/>
+              </w:rPr>
+            </w:pPr>
+            <w:r>
+              <w:rPr>
+                <w:rFonts w:eastAsia="Calibri" w:cstheme="minorHAnsi"/>
+                <w:b/>
+                <w:bCs/>
+              </w:rPr>
+              <w:t xml:space="preserve">Dependencies and limitations </w:t>
+            </w:r>
+          </w:p>
+        </w:tc>
+      </w:tr>
+      <w:tr>
+        <w:tblPrEx>
+          <w:tblBorders>
+            <w:top w:val="single" w:sz="2" w:space="0" w:color="auto"/>
+            <w:left w:val="single" w:sz="2" w:space="0" w:color="auto"/>
+            <w:bottom w:val="single" w:sz="2" w:space="0" w:color="auto"/>
+            <w:right w:val="single" w:sz="2" w:space="0" w:color="auto"/>
+            <w:insideH w:val="none" w:sz="0" w:space="0" w:color="auto"/>
+            <w:insideV w:val="none" w:sz="0" w:space="0" w:color="auto"/>
+          </w:tblBorders>
+        </w:tblPrEx>
+        <w:trPr>
+          <w:trHeight w:val="1485"/>
+          <w:jc w:val="center"/>
+        </w:trPr>
+        <w:tc>
+          <w:tcPr>
+            <w:tcW w:w="9482" w:type="dxa"/>
+            <w:gridSpan w:val="8"/>
+            <w:tcBorders>
+              <w:top w:val="single" w:sz="2" w:space="0" w:color="000000"/>
+              <w:bottom w:val="single" w:sz="2" w:space="0" w:color="auto"/>
+            </w:tcBorders>
+          </w:tcPr>
+          <w:p>
+            <w:pPr>
+              <w:rPr>
+                <w:rFonts w:eastAsia="Calibri" w:cstheme="minorHAnsi"/>
+              </w:rPr>
+            </w:pPr>
+            <w:r>
+              <w:rPr>
+                <w:rFonts w:eastAsia="Calibri" w:cstheme="minorHAnsi"/>
+              </w:rPr>
+              <w:t>Activity A5</w:t>
+            </w:r>
+            <w:r>
+              <w:rPr>
+                <w:rFonts w:eastAsia="Calibri" w:cstheme="minorHAnsi"/>
+              </w:rPr>
+              <w:t xml:space="preserve"> foll</w:t>
+            </w:r>
+            <w:r>
+              <w:rPr>
+                <w:rFonts w:eastAsia="Calibri" w:cstheme="minorHAnsi"/>
+              </w:rPr>
+              <w:t>owing directly the activities A1 and A2</w:t>
+            </w:r>
+            <w:r>
+              <w:rPr>
+                <w:rFonts w:eastAsia="Calibri" w:cstheme="minorHAnsi"/>
+              </w:rPr>
+              <w:t>.</w:t>
+            </w:r>
+            <w:bookmarkStart w:id="3" w:name="_GoBack"/>
+            <w:bookmarkEnd w:id="3"/>
+          </w:p>
+        </w:tc>
+      </w:tr>
+      <w:tr>
+        <w:tblPrEx>
+          <w:tblBorders>
+            <w:top w:val="single" w:sz="2" w:space="0" w:color="auto"/>
+            <w:left w:val="single" w:sz="2" w:space="0" w:color="auto"/>
+            <w:bottom w:val="single" w:sz="2" w:space="0" w:color="auto"/>
+            <w:right w:val="single" w:sz="2" w:space="0" w:color="auto"/>
+            <w:insideH w:val="none" w:sz="0" w:space="0" w:color="auto"/>
+            <w:insideV w:val="none" w:sz="0" w:space="0" w:color="auto"/>
+          </w:tblBorders>
+        </w:tblPrEx>
+        <w:trPr>
+          <w:jc w:val="center"/>
+        </w:trPr>
+        <w:tc>
+          <w:tcPr>
+            <w:tcW w:w="9482" w:type="dxa"/>
+            <w:gridSpan w:val="8"/>
+            <w:tcBorders>
+              <w:top w:val="single" w:sz="2" w:space="0" w:color="auto"/>
+              <w:bottom w:val="single" w:sz="2" w:space="0" w:color="000000"/>
+            </w:tcBorders>
+            <w:shd w:val="clear" w:color="auto" w:fill="C0C0C0"/>
+          </w:tcPr>
+          <w:p>
+            <w:pPr>
+              <w:spacing w:after="0"/>
+              <w:rPr>
+                <w:rFonts w:eastAsia="Calibri" w:cstheme="minorHAnsi"/>
+              </w:rPr>
+            </w:pPr>
+            <w:r>
+              <w:rPr>
+                <w:rFonts w:eastAsia="Calibri" w:cstheme="minorHAnsi"/>
+                <w:b/>
+                <w:bCs/>
+              </w:rPr>
+              <w:t xml:space="preserve">Results </w:t>
+            </w:r>
+          </w:p>
+        </w:tc>
+      </w:tr>
+      <w:tr>
+        <w:tblPrEx>
+          <w:tblBorders>
+            <w:top w:val="single" w:sz="2" w:space="0" w:color="auto"/>
+            <w:left w:val="single" w:sz="2" w:space="0" w:color="auto"/>
+            <w:bottom w:val="single" w:sz="2" w:space="0" w:color="auto"/>
+            <w:right w:val="single" w:sz="2" w:space="0" w:color="auto"/>
+            <w:insideH w:val="none" w:sz="0" w:space="0" w:color="auto"/>
+            <w:insideV w:val="none" w:sz="0" w:space="0" w:color="auto"/>
+          </w:tblBorders>
+        </w:tblPrEx>
+        <w:trPr>
+          <w:trHeight w:val="1271"/>
+          <w:jc w:val="center"/>
+        </w:trPr>
+        <w:tc>
+          <w:tcPr>
+            <w:tcW w:w="9482" w:type="dxa"/>
+            <w:gridSpan w:val="8"/>
+            <w:tcBorders>
+              <w:top w:val="single" w:sz="2" w:space="0" w:color="000000"/>
+              <w:bottom w:val="single" w:sz="2" w:space="0" w:color="auto"/>
+            </w:tcBorders>
+          </w:tcPr>
+          <w:p>
+            <w:pPr>
+              <w:pStyle w:val="Standard"/>
+              <w:rPr>
+                <w:rFonts w:ascii="Calibri" w:hAnsi="Calibri"/>
+                <w:color w:val="000000"/>
+                <w:sz w:val="22"/>
+                <w:szCs w:val="22"/>
+              </w:rPr>
+            </w:pPr>
+            <w:r>
+              <w:rPr>
+                <w:rFonts w:ascii="Calibri" w:hAnsi="Calibri"/>
+                <w:color w:val="000000"/>
+                <w:sz w:val="22"/>
+                <w:szCs w:val="22"/>
+              </w:rPr>
+              <w:t xml:space="preserve">Tutorial  </w:t>
+            </w:r>
           </w:p>
         </w:tc>
       </w:tr>
@@ -4399,7 +6981,7 @@
         </w:rPr>
         <w:t>#valentin</w:t>
       </w:r>
-      <w:bookmarkStart w:id="3" w:name="_Toc463875085"/>
+      <w:bookmarkStart w:id="4" w:name="_Toc463875085"/>
     </w:p>
     <w:p>
       <w:hyperlink r:id="rId16" w:history="1">
@@ -4410,8 +6992,6 @@
           <w:t>Link to the PERT-chart.</w:t>
         </w:r>
       </w:hyperlink>
-      <w:bookmarkStart w:id="4" w:name="_GoBack"/>
-      <w:bookmarkEnd w:id="4"/>
     </w:p>
     <w:p>
       <w:pPr>
@@ -4423,7 +7003,7 @@
         <w:br w:type="page"/>
       </w:r>
     </w:p>
-    <w:bookmarkEnd w:id="3"/>
+    <w:bookmarkEnd w:id="4"/>
     <w:p>
       <w:pPr>
         <w:jc w:val="both"/>
@@ -9799,7 +12379,7 @@
         <w:i w:val="0"/>
         <w:noProof/>
       </w:rPr>
-      <w:t>8</w:t>
+      <w:t>9</w:t>
     </w:r>
     <w:r>
       <w:rPr>
@@ -9822,7 +12402,7 @@
           <w:i w:val="0"/>
           <w:noProof/>
         </w:rPr>
-        <w:t>13</w:t>
+        <w:t>16</w:t>
       </w:r>
     </w:fldSimple>
   </w:p>
@@ -9946,6 +12526,119 @@
 <file path=word/numbering.xml><?xml version="1.0" encoding="utf-8"?>
 <w:numbering xmlns:wpc="http://schemas.microsoft.com/office/word/2010/wordprocessingCanvas" xmlns:cx="http://schemas.microsoft.com/office/drawing/2014/chartex" xmlns:cx1="http://schemas.microsoft.com/office/drawing/2015/9/8/chartex" xmlns:mc="http://schemas.openxmlformats.org/markup-compatibility/2006" xmlns:o="urn:schemas-microsoft-com:office:office" xmlns:r="http://schemas.openxmlformats.org/officeDocument/2006/relationships" xmlns:m="http://schemas.openxmlformats.org/officeDocument/2006/math" xmlns:v="urn:schemas-microsoft-com:vml" xmlns:wp14="http://schemas.microsoft.com/office/word/2010/wordprocessingDrawing" xmlns:wp="http://schemas.openxmlformats.org/drawingml/2006/wordprocessingDrawing" xmlns:w10="urn:schemas-microsoft-com:office:word" xmlns:w="http://schemas.openxmlformats.org/wordprocessingml/2006/main" xmlns:w14="http://schemas.microsoft.com/office/word/2010/wordml" xmlns:w15="http://schemas.microsoft.com/office/word/2012/wordml" xmlns:w16se="http://schemas.microsoft.com/office/word/2015/wordml/symex" xmlns:wpg="http://schemas.microsoft.com/office/word/2010/wordprocessingGroup" xmlns:wpi="http://schemas.microsoft.com/office/word/2010/wordprocessingInk" xmlns:wne="http://schemas.microsoft.com/office/word/2006/wordml" xmlns:wps="http://schemas.microsoft.com/office/word/2010/wordprocessingShape" mc:Ignorable="w14 w15 w16se wp14">
   <w:abstractNum w:abstractNumId="0" w15:restartNumberingAfterBreak="0">
+    <w:nsid w:val="11E8249B"/>
+    <w:multiLevelType w:val="hybridMultilevel"/>
+    <w:tmpl w:val="106E9FF4"/>
+    <w:lvl w:ilvl="0" w:tplc="040E0001">
+      <w:start w:val="1"/>
+      <w:numFmt w:val="bullet"/>
+      <w:lvlText w:val=""/>
+      <w:lvlJc w:val="left"/>
+      <w:pPr>
+        <w:ind w:left="720" w:hanging="360"/>
+      </w:pPr>
+      <w:rPr>
+        <w:rFonts w:ascii="Symbol" w:hAnsi="Symbol" w:hint="default"/>
+      </w:rPr>
+    </w:lvl>
+    <w:lvl w:ilvl="1" w:tplc="040E0003" w:tentative="1">
+      <w:start w:val="1"/>
+      <w:numFmt w:val="bullet"/>
+      <w:lvlText w:val="o"/>
+      <w:lvlJc w:val="left"/>
+      <w:pPr>
+        <w:ind w:left="1440" w:hanging="360"/>
+      </w:pPr>
+      <w:rPr>
+        <w:rFonts w:ascii="Courier New" w:hAnsi="Courier New" w:cs="Courier New" w:hint="default"/>
+      </w:rPr>
+    </w:lvl>
+    <w:lvl w:ilvl="2" w:tplc="040E0005" w:tentative="1">
+      <w:start w:val="1"/>
+      <w:numFmt w:val="bullet"/>
+      <w:lvlText w:val=""/>
+      <w:lvlJc w:val="left"/>
+      <w:pPr>
+        <w:ind w:left="2160" w:hanging="360"/>
+      </w:pPr>
+      <w:rPr>
+        <w:rFonts w:ascii="Wingdings" w:hAnsi="Wingdings" w:hint="default"/>
+      </w:rPr>
+    </w:lvl>
+    <w:lvl w:ilvl="3" w:tplc="040E0001" w:tentative="1">
+      <w:start w:val="1"/>
+      <w:numFmt w:val="bullet"/>
+      <w:lvlText w:val=""/>
+      <w:lvlJc w:val="left"/>
+      <w:pPr>
+        <w:ind w:left="2880" w:hanging="360"/>
+      </w:pPr>
+      <w:rPr>
+        <w:rFonts w:ascii="Symbol" w:hAnsi="Symbol" w:hint="default"/>
+      </w:rPr>
+    </w:lvl>
+    <w:lvl w:ilvl="4" w:tplc="040E0003" w:tentative="1">
+      <w:start w:val="1"/>
+      <w:numFmt w:val="bullet"/>
+      <w:lvlText w:val="o"/>
+      <w:lvlJc w:val="left"/>
+      <w:pPr>
+        <w:ind w:left="3600" w:hanging="360"/>
+      </w:pPr>
+      <w:rPr>
+        <w:rFonts w:ascii="Courier New" w:hAnsi="Courier New" w:cs="Courier New" w:hint="default"/>
+      </w:rPr>
+    </w:lvl>
+    <w:lvl w:ilvl="5" w:tplc="040E0005" w:tentative="1">
+      <w:start w:val="1"/>
+      <w:numFmt w:val="bullet"/>
+      <w:lvlText w:val=""/>
+      <w:lvlJc w:val="left"/>
+      <w:pPr>
+        <w:ind w:left="4320" w:hanging="360"/>
+      </w:pPr>
+      <w:rPr>
+        <w:rFonts w:ascii="Wingdings" w:hAnsi="Wingdings" w:hint="default"/>
+      </w:rPr>
+    </w:lvl>
+    <w:lvl w:ilvl="6" w:tplc="040E0001" w:tentative="1">
+      <w:start w:val="1"/>
+      <w:numFmt w:val="bullet"/>
+      <w:lvlText w:val=""/>
+      <w:lvlJc w:val="left"/>
+      <w:pPr>
+        <w:ind w:left="5040" w:hanging="360"/>
+      </w:pPr>
+      <w:rPr>
+        <w:rFonts w:ascii="Symbol" w:hAnsi="Symbol" w:hint="default"/>
+      </w:rPr>
+    </w:lvl>
+    <w:lvl w:ilvl="7" w:tplc="040E0003" w:tentative="1">
+      <w:start w:val="1"/>
+      <w:numFmt w:val="bullet"/>
+      <w:lvlText w:val="o"/>
+      <w:lvlJc w:val="left"/>
+      <w:pPr>
+        <w:ind w:left="5760" w:hanging="360"/>
+      </w:pPr>
+      <w:rPr>
+        <w:rFonts w:ascii="Courier New" w:hAnsi="Courier New" w:cs="Courier New" w:hint="default"/>
+      </w:rPr>
+    </w:lvl>
+    <w:lvl w:ilvl="8" w:tplc="040E0005" w:tentative="1">
+      <w:start w:val="1"/>
+      <w:numFmt w:val="bullet"/>
+      <w:lvlText w:val=""/>
+      <w:lvlJc w:val="left"/>
+      <w:pPr>
+        <w:ind w:left="6480" w:hanging="360"/>
+      </w:pPr>
+      <w:rPr>
+        <w:rFonts w:ascii="Wingdings" w:hAnsi="Wingdings" w:hint="default"/>
+      </w:rPr>
+    </w:lvl>
+  </w:abstractNum>
+  <w:abstractNum w:abstractNumId="1" w15:restartNumberingAfterBreak="0">
     <w:nsid w:val="24A33E13"/>
     <w:multiLevelType w:val="hybridMultilevel"/>
     <w:tmpl w:val="272AD06E"/>
@@ -10058,8 +12751,359 @@
       </w:rPr>
     </w:lvl>
   </w:abstractNum>
+  <w:abstractNum w:abstractNumId="2" w15:restartNumberingAfterBreak="0">
+    <w:nsid w:val="370912FF"/>
+    <w:multiLevelType w:val="hybridMultilevel"/>
+    <w:tmpl w:val="0772006E"/>
+    <w:lvl w:ilvl="0" w:tplc="040E0001">
+      <w:start w:val="1"/>
+      <w:numFmt w:val="bullet"/>
+      <w:lvlText w:val=""/>
+      <w:lvlJc w:val="left"/>
+      <w:pPr>
+        <w:ind w:left="720" w:hanging="360"/>
+      </w:pPr>
+      <w:rPr>
+        <w:rFonts w:ascii="Symbol" w:hAnsi="Symbol" w:hint="default"/>
+      </w:rPr>
+    </w:lvl>
+    <w:lvl w:ilvl="1" w:tplc="040E0003" w:tentative="1">
+      <w:start w:val="1"/>
+      <w:numFmt w:val="bullet"/>
+      <w:lvlText w:val="o"/>
+      <w:lvlJc w:val="left"/>
+      <w:pPr>
+        <w:ind w:left="1440" w:hanging="360"/>
+      </w:pPr>
+      <w:rPr>
+        <w:rFonts w:ascii="Courier New" w:hAnsi="Courier New" w:cs="Courier New" w:hint="default"/>
+      </w:rPr>
+    </w:lvl>
+    <w:lvl w:ilvl="2" w:tplc="040E0005" w:tentative="1">
+      <w:start w:val="1"/>
+      <w:numFmt w:val="bullet"/>
+      <w:lvlText w:val=""/>
+      <w:lvlJc w:val="left"/>
+      <w:pPr>
+        <w:ind w:left="2160" w:hanging="360"/>
+      </w:pPr>
+      <w:rPr>
+        <w:rFonts w:ascii="Wingdings" w:hAnsi="Wingdings" w:hint="default"/>
+      </w:rPr>
+    </w:lvl>
+    <w:lvl w:ilvl="3" w:tplc="040E0001" w:tentative="1">
+      <w:start w:val="1"/>
+      <w:numFmt w:val="bullet"/>
+      <w:lvlText w:val=""/>
+      <w:lvlJc w:val="left"/>
+      <w:pPr>
+        <w:ind w:left="2880" w:hanging="360"/>
+      </w:pPr>
+      <w:rPr>
+        <w:rFonts w:ascii="Symbol" w:hAnsi="Symbol" w:hint="default"/>
+      </w:rPr>
+    </w:lvl>
+    <w:lvl w:ilvl="4" w:tplc="040E0003" w:tentative="1">
+      <w:start w:val="1"/>
+      <w:numFmt w:val="bullet"/>
+      <w:lvlText w:val="o"/>
+      <w:lvlJc w:val="left"/>
+      <w:pPr>
+        <w:ind w:left="3600" w:hanging="360"/>
+      </w:pPr>
+      <w:rPr>
+        <w:rFonts w:ascii="Courier New" w:hAnsi="Courier New" w:cs="Courier New" w:hint="default"/>
+      </w:rPr>
+    </w:lvl>
+    <w:lvl w:ilvl="5" w:tplc="040E0005" w:tentative="1">
+      <w:start w:val="1"/>
+      <w:numFmt w:val="bullet"/>
+      <w:lvlText w:val=""/>
+      <w:lvlJc w:val="left"/>
+      <w:pPr>
+        <w:ind w:left="4320" w:hanging="360"/>
+      </w:pPr>
+      <w:rPr>
+        <w:rFonts w:ascii="Wingdings" w:hAnsi="Wingdings" w:hint="default"/>
+      </w:rPr>
+    </w:lvl>
+    <w:lvl w:ilvl="6" w:tplc="040E0001" w:tentative="1">
+      <w:start w:val="1"/>
+      <w:numFmt w:val="bullet"/>
+      <w:lvlText w:val=""/>
+      <w:lvlJc w:val="left"/>
+      <w:pPr>
+        <w:ind w:left="5040" w:hanging="360"/>
+      </w:pPr>
+      <w:rPr>
+        <w:rFonts w:ascii="Symbol" w:hAnsi="Symbol" w:hint="default"/>
+      </w:rPr>
+    </w:lvl>
+    <w:lvl w:ilvl="7" w:tplc="040E0003" w:tentative="1">
+      <w:start w:val="1"/>
+      <w:numFmt w:val="bullet"/>
+      <w:lvlText w:val="o"/>
+      <w:lvlJc w:val="left"/>
+      <w:pPr>
+        <w:ind w:left="5760" w:hanging="360"/>
+      </w:pPr>
+      <w:rPr>
+        <w:rFonts w:ascii="Courier New" w:hAnsi="Courier New" w:cs="Courier New" w:hint="default"/>
+      </w:rPr>
+    </w:lvl>
+    <w:lvl w:ilvl="8" w:tplc="040E0005" w:tentative="1">
+      <w:start w:val="1"/>
+      <w:numFmt w:val="bullet"/>
+      <w:lvlText w:val=""/>
+      <w:lvlJc w:val="left"/>
+      <w:pPr>
+        <w:ind w:left="6480" w:hanging="360"/>
+      </w:pPr>
+      <w:rPr>
+        <w:rFonts w:ascii="Wingdings" w:hAnsi="Wingdings" w:hint="default"/>
+      </w:rPr>
+    </w:lvl>
+  </w:abstractNum>
+  <w:abstractNum w:abstractNumId="3" w15:restartNumberingAfterBreak="0">
+    <w:nsid w:val="4B9A2195"/>
+    <w:multiLevelType w:val="hybridMultilevel"/>
+    <w:tmpl w:val="2142622A"/>
+    <w:lvl w:ilvl="0" w:tplc="040E0001">
+      <w:start w:val="1"/>
+      <w:numFmt w:val="bullet"/>
+      <w:lvlText w:val=""/>
+      <w:lvlJc w:val="left"/>
+      <w:pPr>
+        <w:ind w:left="720" w:hanging="360"/>
+      </w:pPr>
+      <w:rPr>
+        <w:rFonts w:ascii="Symbol" w:hAnsi="Symbol" w:hint="default"/>
+      </w:rPr>
+    </w:lvl>
+    <w:lvl w:ilvl="1" w:tplc="040E0003" w:tentative="1">
+      <w:start w:val="1"/>
+      <w:numFmt w:val="bullet"/>
+      <w:lvlText w:val="o"/>
+      <w:lvlJc w:val="left"/>
+      <w:pPr>
+        <w:ind w:left="1440" w:hanging="360"/>
+      </w:pPr>
+      <w:rPr>
+        <w:rFonts w:ascii="Courier New" w:hAnsi="Courier New" w:cs="Courier New" w:hint="default"/>
+      </w:rPr>
+    </w:lvl>
+    <w:lvl w:ilvl="2" w:tplc="040E0005" w:tentative="1">
+      <w:start w:val="1"/>
+      <w:numFmt w:val="bullet"/>
+      <w:lvlText w:val=""/>
+      <w:lvlJc w:val="left"/>
+      <w:pPr>
+        <w:ind w:left="2160" w:hanging="360"/>
+      </w:pPr>
+      <w:rPr>
+        <w:rFonts w:ascii="Wingdings" w:hAnsi="Wingdings" w:hint="default"/>
+      </w:rPr>
+    </w:lvl>
+    <w:lvl w:ilvl="3" w:tplc="040E0001" w:tentative="1">
+      <w:start w:val="1"/>
+      <w:numFmt w:val="bullet"/>
+      <w:lvlText w:val=""/>
+      <w:lvlJc w:val="left"/>
+      <w:pPr>
+        <w:ind w:left="2880" w:hanging="360"/>
+      </w:pPr>
+      <w:rPr>
+        <w:rFonts w:ascii="Symbol" w:hAnsi="Symbol" w:hint="default"/>
+      </w:rPr>
+    </w:lvl>
+    <w:lvl w:ilvl="4" w:tplc="040E0003" w:tentative="1">
+      <w:start w:val="1"/>
+      <w:numFmt w:val="bullet"/>
+      <w:lvlText w:val="o"/>
+      <w:lvlJc w:val="left"/>
+      <w:pPr>
+        <w:ind w:left="3600" w:hanging="360"/>
+      </w:pPr>
+      <w:rPr>
+        <w:rFonts w:ascii="Courier New" w:hAnsi="Courier New" w:cs="Courier New" w:hint="default"/>
+      </w:rPr>
+    </w:lvl>
+    <w:lvl w:ilvl="5" w:tplc="040E0005" w:tentative="1">
+      <w:start w:val="1"/>
+      <w:numFmt w:val="bullet"/>
+      <w:lvlText w:val=""/>
+      <w:lvlJc w:val="left"/>
+      <w:pPr>
+        <w:ind w:left="4320" w:hanging="360"/>
+      </w:pPr>
+      <w:rPr>
+        <w:rFonts w:ascii="Wingdings" w:hAnsi="Wingdings" w:hint="default"/>
+      </w:rPr>
+    </w:lvl>
+    <w:lvl w:ilvl="6" w:tplc="040E0001" w:tentative="1">
+      <w:start w:val="1"/>
+      <w:numFmt w:val="bullet"/>
+      <w:lvlText w:val=""/>
+      <w:lvlJc w:val="left"/>
+      <w:pPr>
+        <w:ind w:left="5040" w:hanging="360"/>
+      </w:pPr>
+      <w:rPr>
+        <w:rFonts w:ascii="Symbol" w:hAnsi="Symbol" w:hint="default"/>
+      </w:rPr>
+    </w:lvl>
+    <w:lvl w:ilvl="7" w:tplc="040E0003" w:tentative="1">
+      <w:start w:val="1"/>
+      <w:numFmt w:val="bullet"/>
+      <w:lvlText w:val="o"/>
+      <w:lvlJc w:val="left"/>
+      <w:pPr>
+        <w:ind w:left="5760" w:hanging="360"/>
+      </w:pPr>
+      <w:rPr>
+        <w:rFonts w:ascii="Courier New" w:hAnsi="Courier New" w:cs="Courier New" w:hint="default"/>
+      </w:rPr>
+    </w:lvl>
+    <w:lvl w:ilvl="8" w:tplc="040E0005" w:tentative="1">
+      <w:start w:val="1"/>
+      <w:numFmt w:val="bullet"/>
+      <w:lvlText w:val=""/>
+      <w:lvlJc w:val="left"/>
+      <w:pPr>
+        <w:ind w:left="6480" w:hanging="360"/>
+      </w:pPr>
+      <w:rPr>
+        <w:rFonts w:ascii="Wingdings" w:hAnsi="Wingdings" w:hint="default"/>
+      </w:rPr>
+    </w:lvl>
+  </w:abstractNum>
+  <w:abstractNum w:abstractNumId="4" w15:restartNumberingAfterBreak="0">
+    <w:nsid w:val="559F037F"/>
+    <w:multiLevelType w:val="hybridMultilevel"/>
+    <w:tmpl w:val="A7946A4E"/>
+    <w:lvl w:ilvl="0" w:tplc="040E0001">
+      <w:start w:val="1"/>
+      <w:numFmt w:val="bullet"/>
+      <w:lvlText w:val=""/>
+      <w:lvlJc w:val="left"/>
+      <w:pPr>
+        <w:ind w:left="720" w:hanging="360"/>
+      </w:pPr>
+      <w:rPr>
+        <w:rFonts w:ascii="Symbol" w:hAnsi="Symbol" w:hint="default"/>
+      </w:rPr>
+    </w:lvl>
+    <w:lvl w:ilvl="1" w:tplc="040E0003" w:tentative="1">
+      <w:start w:val="1"/>
+      <w:numFmt w:val="bullet"/>
+      <w:lvlText w:val="o"/>
+      <w:lvlJc w:val="left"/>
+      <w:pPr>
+        <w:ind w:left="1440" w:hanging="360"/>
+      </w:pPr>
+      <w:rPr>
+        <w:rFonts w:ascii="Courier New" w:hAnsi="Courier New" w:cs="Courier New" w:hint="default"/>
+      </w:rPr>
+    </w:lvl>
+    <w:lvl w:ilvl="2" w:tplc="040E0005" w:tentative="1">
+      <w:start w:val="1"/>
+      <w:numFmt w:val="bullet"/>
+      <w:lvlText w:val=""/>
+      <w:lvlJc w:val="left"/>
+      <w:pPr>
+        <w:ind w:left="2160" w:hanging="360"/>
+      </w:pPr>
+      <w:rPr>
+        <w:rFonts w:ascii="Wingdings" w:hAnsi="Wingdings" w:hint="default"/>
+      </w:rPr>
+    </w:lvl>
+    <w:lvl w:ilvl="3" w:tplc="040E0001" w:tentative="1">
+      <w:start w:val="1"/>
+      <w:numFmt w:val="bullet"/>
+      <w:lvlText w:val=""/>
+      <w:lvlJc w:val="left"/>
+      <w:pPr>
+        <w:ind w:left="2880" w:hanging="360"/>
+      </w:pPr>
+      <w:rPr>
+        <w:rFonts w:ascii="Symbol" w:hAnsi="Symbol" w:hint="default"/>
+      </w:rPr>
+    </w:lvl>
+    <w:lvl w:ilvl="4" w:tplc="040E0003" w:tentative="1">
+      <w:start w:val="1"/>
+      <w:numFmt w:val="bullet"/>
+      <w:lvlText w:val="o"/>
+      <w:lvlJc w:val="left"/>
+      <w:pPr>
+        <w:ind w:left="3600" w:hanging="360"/>
+      </w:pPr>
+      <w:rPr>
+        <w:rFonts w:ascii="Courier New" w:hAnsi="Courier New" w:cs="Courier New" w:hint="default"/>
+      </w:rPr>
+    </w:lvl>
+    <w:lvl w:ilvl="5" w:tplc="040E0005" w:tentative="1">
+      <w:start w:val="1"/>
+      <w:numFmt w:val="bullet"/>
+      <w:lvlText w:val=""/>
+      <w:lvlJc w:val="left"/>
+      <w:pPr>
+        <w:ind w:left="4320" w:hanging="360"/>
+      </w:pPr>
+      <w:rPr>
+        <w:rFonts w:ascii="Wingdings" w:hAnsi="Wingdings" w:hint="default"/>
+      </w:rPr>
+    </w:lvl>
+    <w:lvl w:ilvl="6" w:tplc="040E0001" w:tentative="1">
+      <w:start w:val="1"/>
+      <w:numFmt w:val="bullet"/>
+      <w:lvlText w:val=""/>
+      <w:lvlJc w:val="left"/>
+      <w:pPr>
+        <w:ind w:left="5040" w:hanging="360"/>
+      </w:pPr>
+      <w:rPr>
+        <w:rFonts w:ascii="Symbol" w:hAnsi="Symbol" w:hint="default"/>
+      </w:rPr>
+    </w:lvl>
+    <w:lvl w:ilvl="7" w:tplc="040E0003" w:tentative="1">
+      <w:start w:val="1"/>
+      <w:numFmt w:val="bullet"/>
+      <w:lvlText w:val="o"/>
+      <w:lvlJc w:val="left"/>
+      <w:pPr>
+        <w:ind w:left="5760" w:hanging="360"/>
+      </w:pPr>
+      <w:rPr>
+        <w:rFonts w:ascii="Courier New" w:hAnsi="Courier New" w:cs="Courier New" w:hint="default"/>
+      </w:rPr>
+    </w:lvl>
+    <w:lvl w:ilvl="8" w:tplc="040E0005" w:tentative="1">
+      <w:start w:val="1"/>
+      <w:numFmt w:val="bullet"/>
+      <w:lvlText w:val=""/>
+      <w:lvlJc w:val="left"/>
+      <w:pPr>
+        <w:ind w:left="6480" w:hanging="360"/>
+      </w:pPr>
+      <w:rPr>
+        <w:rFonts w:ascii="Wingdings" w:hAnsi="Wingdings" w:hint="default"/>
+      </w:rPr>
+    </w:lvl>
+  </w:abstractNum>
   <w:num w:numId="1">
+    <w:abstractNumId w:val="1"/>
+  </w:num>
+  <w:num w:numId="2">
+    <w:abstractNumId w:val="2"/>
+  </w:num>
+  <w:num w:numId="3">
     <w:abstractNumId w:val="0"/>
+  </w:num>
+  <w:num w:numId="4">
+    <w:abstractNumId w:val="3"/>
+  </w:num>
+  <w:num w:numId="5">
+    <w:abstractNumId w:val="4"/>
   </w:num>
 </w:numbering>
 </file>
@@ -10920,6 +13964,24 @@
       <w:sz w:val="20"/>
     </w:rPr>
   </w:style>
+  <w:style w:type="paragraph" w:customStyle="1" w:styleId="Standard">
+    <w:name w:val="Standard"/>
+    <w:rsid w:val="005C42D6"/>
+    <w:pPr>
+      <w:widowControl w:val="0"/>
+      <w:suppressAutoHyphens/>
+      <w:autoSpaceDN w:val="0"/>
+      <w:spacing w:after="0" w:line="240" w:lineRule="auto"/>
+      <w:textAlignment w:val="baseline"/>
+    </w:pPr>
+    <w:rPr>
+      <w:rFonts w:ascii="Liberation Serif" w:eastAsia="Droid Sans Fallback" w:hAnsi="Liberation Serif" w:cs="FreeSans"/>
+      <w:kern w:val="3"/>
+      <w:sz w:val="24"/>
+      <w:szCs w:val="24"/>
+      <w:lang w:val="hr-HR" w:eastAsia="zh-CN" w:bidi="hi-IN"/>
+    </w:rPr>
+  </w:style>
 </w:styles>
 </file>
 
@@ -11211,7 +14273,7 @@
 </file>
 
 <file path=customXml/itemProps1.xml><?xml version="1.0" encoding="utf-8"?>
-<ds:datastoreItem xmlns:ds="http://schemas.openxmlformats.org/officeDocument/2006/customXml" ds:itemID="{A2DDA25C-19BF-477F-A41D-6D9C7ADE6C73}">
+<ds:datastoreItem xmlns:ds="http://schemas.openxmlformats.org/officeDocument/2006/customXml" ds:itemID="{4A86AAFE-9918-405B-983D-E65B4DE18BED}">
   <ds:schemaRefs>
     <ds:schemaRef ds:uri="http://schemas.openxmlformats.org/officeDocument/2006/bibliography"/>
   </ds:schemaRefs>

</xml_diff>